<commit_message>
updated with eidans suggestions
</commit_message>
<xml_diff>
--- a/resume/resume - hardware.docx
+++ b/resume/resume - hardware.docx
@@ -12,8 +12,20 @@
       <w:r>
         <w:t xml:space="preserve">OWEN </w:t>
       </w:r>
+      <w:commentRangeStart w:id="0"/>
       <w:r>
         <w:t>MOOGK</w:t>
+      </w:r>
+      <w:commentRangeEnd w:id="0"/>
+      <w:r>
+        <w:rPr>
+          <w:rStyle w:val="CommentReference"/>
+          <w:rFonts w:asciiTheme="minorHAnsi" w:eastAsiaTheme="minorHAnsi" w:hAnsiTheme="minorHAnsi" w:cstheme="minorBidi"/>
+          <w:b w:val="0"/>
+          <w:spacing w:val="0"/>
+          <w:kern w:val="0"/>
+        </w:rPr>
+        <w:commentReference w:id="0"/>
       </w:r>
     </w:p>
     <w:p>
@@ -56,7 +68,7 @@
           <w:color w:val="595959" w:themeColor="text1" w:themeTint="A6"/>
         </w:rPr>
       </w:pPr>
-      <w:hyperlink r:id="rId5" w:history="1">
+      <w:hyperlink r:id="rId9" w:history="1">
         <w:r>
           <w:rPr>
             <w:rStyle w:val="Hyperlink"/>
@@ -76,7 +88,7 @@
           <w:color w:val="595959" w:themeColor="text1" w:themeTint="A6"/>
         </w:rPr>
       </w:pPr>
-      <w:hyperlink r:id="rId6" w:history="1">
+      <w:hyperlink r:id="rId10" w:history="1">
         <w:r>
           <w:rPr>
             <w:rStyle w:val="Hyperlink"/>
@@ -95,7 +107,7 @@
           <w:color w:val="595959" w:themeColor="text1" w:themeTint="A6"/>
         </w:rPr>
       </w:pPr>
-      <w:hyperlink r:id="rId7" w:history="1">
+      <w:hyperlink r:id="rId11" w:history="1">
         <w:r>
           <w:rPr>
             <w:rStyle w:val="Hyperlink"/>
@@ -168,6 +180,8 @@
         </w:numPr>
         <w:ind w:left="426" w:hanging="284"/>
       </w:pPr>
+      <w:commentRangeStart w:id="1"/>
+      <w:commentRangeStart w:id="2"/>
       <w:r>
         <w:t>Working to design and build a powertrain system</w:t>
       </w:r>
@@ -175,13 +189,8 @@
         <w:t xml:space="preserve"> for a</w:t>
       </w:r>
       <w:r>
-        <w:t xml:space="preserve"> Formula </w:t>
-      </w:r>
-      <w:proofErr w:type="spellStart"/>
-      <w:r>
-        <w:t>racecar</w:t>
-      </w:r>
-      <w:proofErr w:type="spellEnd"/>
+        <w:t xml:space="preserve"> Formula racecar</w:t>
+      </w:r>
       <w:r>
         <w:t>.</w:t>
       </w:r>
@@ -196,7 +205,10 @@
         <w:ind w:left="426" w:hanging="284"/>
       </w:pPr>
       <w:r>
-        <w:t xml:space="preserve">Designed </w:t>
+        <w:t>Designing</w:t>
+      </w:r>
+      <w:r>
+        <w:t xml:space="preserve"> </w:t>
       </w:r>
       <w:r>
         <w:t>a</w:t>
@@ -230,7 +242,18 @@
         <w:ind w:left="426" w:hanging="284"/>
       </w:pPr>
       <w:r>
-        <w:t>Fabricated parts using 3-axis milling machine and lathe.</w:t>
+        <w:t>Fabricating</w:t>
+      </w:r>
+      <w:r>
+        <w:t xml:space="preserve"> parts using 3-axis milling machine and lathe.</w:t>
+      </w:r>
+      <w:commentRangeEnd w:id="1"/>
+      <w:r>
+        <w:commentReference w:id="1"/>
+      </w:r>
+      <w:commentRangeEnd w:id="2"/>
+      <w:r>
+        <w:commentReference w:id="2"/>
       </w:r>
     </w:p>
     <w:p>
@@ -249,13 +272,8 @@
       <w:r>
         <w:t xml:space="preserve"> – </w:t>
       </w:r>
-      <w:proofErr w:type="spellStart"/>
-      <w:r>
-        <w:t>Subteam</w:t>
-      </w:r>
-      <w:proofErr w:type="spellEnd"/>
-      <w:r>
-        <w:t xml:space="preserve"> Lead</w:t>
+      <w:r>
+        <w:t>Subteam Lead</w:t>
       </w:r>
       <w:r>
         <w:tab/>
@@ -277,15 +295,7 @@
         <w:ind w:left="426" w:hanging="284"/>
       </w:pPr>
       <w:r>
-        <w:t xml:space="preserve">Led a </w:t>
-      </w:r>
-      <w:proofErr w:type="spellStart"/>
-      <w:r>
-        <w:t>subteam</w:t>
-      </w:r>
-      <w:proofErr w:type="spellEnd"/>
-      <w:r>
-        <w:t xml:space="preserve"> of students using </w:t>
+        <w:t xml:space="preserve">Led a subteam of students using </w:t>
       </w:r>
       <w:r>
         <w:t>project management and teamwork skills to</w:t>
@@ -350,10 +360,18 @@
         <w:t xml:space="preserve">Fabricated </w:t>
       </w:r>
       <w:r>
-        <w:t xml:space="preserve">complex parts and assembled </w:t>
-      </w:r>
-      <w:r>
-        <w:t>self-designed robotic systems</w:t>
+        <w:t>complex parts and assembled</w:t>
+      </w:r>
+      <w:commentRangeStart w:id="3"/>
+      <w:commentRangeEnd w:id="3"/>
+      <w:r>
+        <w:rPr>
+          <w:rStyle w:val="CommentReference"/>
+        </w:rPr>
+        <w:commentReference w:id="3"/>
+      </w:r>
+      <w:r>
+        <w:t xml:space="preserve"> robotic systems</w:t>
       </w:r>
       <w:r>
         <w:t>.</w:t>
@@ -369,22 +387,27 @@
         <w:ind w:left="426" w:hanging="284"/>
       </w:pPr>
       <w:r>
-        <w:t xml:space="preserve">Led </w:t>
-      </w:r>
-      <w:r>
-        <w:t>the s</w:t>
-      </w:r>
-      <w:r>
-        <w:t>ponsor</w:t>
-      </w:r>
-      <w:r>
-        <w:t>ship program</w:t>
+        <w:t>Sponsorship program lead</w:t>
       </w:r>
       <w:r>
         <w:t xml:space="preserve">, using </w:t>
       </w:r>
       <w:r>
-        <w:t>networking and interpersonal skills to attract and retain sponsorship for the team.</w:t>
+        <w:t xml:space="preserve">networking and interpersonal skills to attract and retain </w:t>
+      </w:r>
+      <w:commentRangeStart w:id="4"/>
+      <w:r>
+        <w:t xml:space="preserve">sponsorship </w:t>
+      </w:r>
+      <w:commentRangeEnd w:id="4"/>
+      <w:r>
+        <w:rPr>
+          <w:rStyle w:val="CommentReference"/>
+        </w:rPr>
+        <w:commentReference w:id="4"/>
+      </w:r>
+      <w:r>
+        <w:t>for the team.</w:t>
       </w:r>
     </w:p>
     <w:p>
@@ -459,15 +482,7 @@
         <w:ind w:left="426" w:hanging="284"/>
       </w:pPr>
       <w:r>
-        <w:t xml:space="preserve">Designed and manufactured a fully electric </w:t>
-      </w:r>
-      <w:proofErr w:type="spellStart"/>
-      <w:r>
-        <w:t>racecar</w:t>
-      </w:r>
-      <w:proofErr w:type="spellEnd"/>
-      <w:r>
-        <w:t xml:space="preserve"> in under a year.</w:t>
+        <w:t>Designed and manufactured a fully electric racecar in under a year.</w:t>
       </w:r>
     </w:p>
     <w:p>
@@ -480,15 +495,7 @@
         <w:ind w:left="426" w:hanging="284"/>
       </w:pPr>
       <w:r>
-        <w:t xml:space="preserve">Designed a 3D printed emergency stopping system in </w:t>
-      </w:r>
-      <w:proofErr w:type="spellStart"/>
-      <w:r>
-        <w:t>OnShape</w:t>
-      </w:r>
-      <w:proofErr w:type="spellEnd"/>
-      <w:r>
-        <w:t>.</w:t>
+        <w:t>Designed a 3D printed emergency stopping system in OnShape.</w:t>
       </w:r>
     </w:p>
     <w:p>
@@ -632,7 +639,7 @@
         <w:ind w:left="426" w:hanging="284"/>
       </w:pPr>
       <w:r>
-        <w:t>Networked and learned from global leaders in many different areas.</w:t>
+        <w:t>Engineered an award-winning solution interfacing Canadians with their water consumption habits, including custom 3D printed pipe mounting.</w:t>
       </w:r>
     </w:p>
     <w:p>
@@ -645,16 +652,46 @@
         <w:ind w:left="426" w:hanging="284"/>
       </w:pPr>
       <w:r>
-        <w:t xml:space="preserve">Engineered an award-winning solution </w:t>
-      </w:r>
-      <w:r>
-        <w:t>interfacing Canadians with their water consumption habits</w:t>
-      </w:r>
-      <w:r>
-        <w:t>, including custom 3D printed pipe mounting</w:t>
+        <w:t xml:space="preserve">Networked and learned from global leaders in </w:t>
+      </w:r>
+      <w:commentRangeStart w:id="5"/>
+      <w:r>
+        <w:t xml:space="preserve">many </w:t>
+      </w:r>
+      <w:commentRangeEnd w:id="5"/>
+      <w:r>
+        <w:rPr>
+          <w:rStyle w:val="CommentReference"/>
+        </w:rPr>
+        <w:commentReference w:id="5"/>
+      </w:r>
+      <w:commentRangeStart w:id="6"/>
+      <w:r>
+        <w:t xml:space="preserve">different </w:t>
+      </w:r>
+      <w:r>
+        <w:t>area</w:t>
+      </w:r>
+      <w:commentRangeEnd w:id="6"/>
+      <w:r>
+        <w:rPr>
+          <w:rStyle w:val="CommentReference"/>
+        </w:rPr>
+        <w:commentReference w:id="6"/>
+      </w:r>
+      <w:r>
+        <w:t>s</w:t>
       </w:r>
       <w:r>
         <w:t>.</w:t>
+      </w:r>
+      <w:commentRangeStart w:id="7"/>
+      <w:commentRangeEnd w:id="7"/>
+      <w:r>
+        <w:rPr>
+          <w:rStyle w:val="CommentReference"/>
+        </w:rPr>
+        <w:commentReference w:id="7"/>
       </w:r>
     </w:p>
     <w:p>
@@ -711,13 +748,32 @@
         <w:t xml:space="preserve"> </w:t>
       </w:r>
       <w:r>
-        <w:t>grade average above 95%</w:t>
+        <w:t xml:space="preserve">grade average above </w:t>
+      </w:r>
+      <w:commentRangeStart w:id="8"/>
+      <w:commentRangeStart w:id="9"/>
+      <w:r>
+        <w:t>95%</w:t>
       </w:r>
       <w:r>
         <w:t>, with a 4.0 GPA</w:t>
       </w:r>
       <w:r>
         <w:t>.</w:t>
+      </w:r>
+      <w:commentRangeEnd w:id="8"/>
+      <w:r>
+        <w:rPr>
+          <w:rStyle w:val="CommentReference"/>
+        </w:rPr>
+        <w:commentReference w:id="8"/>
+      </w:r>
+      <w:commentRangeEnd w:id="9"/>
+      <w:r>
+        <w:rPr>
+          <w:rStyle w:val="CommentReference"/>
+        </w:rPr>
+        <w:commentReference w:id="9"/>
       </w:r>
     </w:p>
     <w:p>
@@ -767,7 +823,10 @@
     </w:p>
     <w:p>
       <w:r>
-        <w:t xml:space="preserve">Accepted into the </w:t>
+        <w:t>Partook in t</w:t>
+      </w:r>
+      <w:r>
+        <w:t xml:space="preserve">he </w:t>
       </w:r>
       <w:r>
         <w:t>4-year</w:t>
@@ -828,61 +887,59 @@
         <w:t xml:space="preserve"> (1 year)</w:t>
       </w:r>
       <w:r>
+        <w:t>, Onshape</w:t>
+      </w:r>
+      <w:r>
+        <w:t xml:space="preserve"> (1 year)</w:t>
+      </w:r>
+      <w:r>
+        <w:t xml:space="preserve">. </w:t>
+      </w:r>
+    </w:p>
+    <w:p>
+      <w:r>
+        <w:t xml:space="preserve">Have used these tools to create flexible mechanical models, </w:t>
+      </w:r>
+      <w:r>
+        <w:t>design machined parts, design 3D printed parts, and create technical drawings</w:t>
+      </w:r>
+      <w:r>
+        <w:t>/drafts</w:t>
+      </w:r>
+      <w:r>
+        <w:t>.</w:t>
+      </w:r>
+    </w:p>
+    <w:p>
+      <w:r>
+        <w:t>E</w:t>
+      </w:r>
+      <w:r>
+        <w:t>xperience</w:t>
+      </w:r>
+      <w:r>
+        <w:t xml:space="preserve"> designing and</w:t>
+      </w:r>
+      <w:r>
+        <w:t xml:space="preserve"> integrating hardware with software</w:t>
+      </w:r>
+      <w:r>
         <w:t xml:space="preserve">, </w:t>
       </w:r>
-      <w:proofErr w:type="spellStart"/>
-      <w:r>
-        <w:t>Onshape</w:t>
-      </w:r>
-      <w:proofErr w:type="spellEnd"/>
-      <w:r>
-        <w:t xml:space="preserve"> (1 year)</w:t>
-      </w:r>
-      <w:r>
-        <w:t xml:space="preserve">. </w:t>
-      </w:r>
-    </w:p>
-    <w:p>
-      <w:r>
-        <w:t xml:space="preserve">Have used these tools to create flexible mechanical models, </w:t>
-      </w:r>
-      <w:r>
-        <w:t>design machined parts, design 3D printed parts, and create technical drawings</w:t>
-      </w:r>
-      <w:r>
-        <w:t>/drafts</w:t>
+      <w:r>
+        <w:t xml:space="preserve">using </w:t>
+      </w:r>
+      <w:r>
+        <w:t>Arduino an</w:t>
+      </w:r>
+      <w:r>
+        <w:t>d simple electronics</w:t>
       </w:r>
       <w:r>
         <w:t>.</w:t>
       </w:r>
     </w:p>
     <w:p>
-      <w:r>
-        <w:t>Plenty of experience</w:t>
-      </w:r>
-      <w:r>
-        <w:t xml:space="preserve"> designing and</w:t>
-      </w:r>
-      <w:r>
-        <w:t xml:space="preserve"> integrating hardware with software</w:t>
-      </w:r>
-      <w:r>
-        <w:t xml:space="preserve">, </w:t>
-      </w:r>
-      <w:r>
-        <w:t xml:space="preserve">using </w:t>
-      </w:r>
-      <w:r>
-        <w:t>Arduino an</w:t>
-      </w:r>
-      <w:r>
-        <w:t>d simple electronics</w:t>
-      </w:r>
-      <w:r>
-        <w:t>.</w:t>
-      </w:r>
-    </w:p>
-    <w:p>
       <w:pPr>
         <w:pStyle w:val="Heading2"/>
       </w:pPr>
@@ -892,7 +949,7 @@
     </w:p>
     <w:p>
       <w:r>
-        <w:t>Plenty of experience</w:t>
+        <w:t>Proficient</w:t>
       </w:r>
       <w:r>
         <w:t xml:space="preserve"> with</w:t>
@@ -921,26 +978,13 @@
       <w:pPr>
         <w:pStyle w:val="Heading2"/>
       </w:pPr>
-      <w:proofErr w:type="spellStart"/>
-      <w:r>
-        <w:t>JamHacksV</w:t>
-      </w:r>
-      <w:proofErr w:type="spellEnd"/>
-      <w:r>
-        <w:t xml:space="preserve"> Winner</w:t>
-      </w:r>
-    </w:p>
-    <w:p>
-      <w:r>
-        <w:t xml:space="preserve">Won first place in the </w:t>
-      </w:r>
-      <w:proofErr w:type="spellStart"/>
-      <w:r>
-        <w:t>JamHacksV</w:t>
-      </w:r>
-      <w:proofErr w:type="spellEnd"/>
-      <w:r>
-        <w:t xml:space="preserve"> hackathon, where I designed and built </w:t>
+      <w:r>
+        <w:t>JamHacksV Winner</w:t>
+      </w:r>
+    </w:p>
+    <w:p>
+      <w:r>
+        <w:t xml:space="preserve">Won first place in the JamHacksV hackathon, where I designed and built </w:t>
       </w:r>
       <w:r>
         <w:t>a</w:t>
@@ -1086,7 +1130,7 @@
                     </pic:cNvPicPr>
                   </pic:nvPicPr>
                   <pic:blipFill>
-                    <a:blip r:embed="rId8" cstate="print">
+                    <a:blip r:embed="rId12" cstate="print">
                       <a:extLst>
                         <a:ext uri="{28A0092B-C50C-407E-A947-70E740481C1C}">
                           <a14:useLocalDpi xmlns:a14="http://schemas.microsoft.com/office/drawing/2010/main" val="0"/>
@@ -1135,35 +1179,27 @@
         <w:t>and built in 48 hours, for the</w:t>
       </w:r>
       <w:r>
+        <w:t xml:space="preserve"> JamHacksV Hackathon, </w:t>
+      </w:r>
+      <w:r>
+        <w:t>with the functionality to feed a cat.</w:t>
+      </w:r>
+      <w:r>
         <w:t xml:space="preserve"> </w:t>
       </w:r>
-      <w:proofErr w:type="spellStart"/>
-      <w:r>
-        <w:t>JamHacksV</w:t>
-      </w:r>
-      <w:proofErr w:type="spellEnd"/>
-      <w:r>
-        <w:t xml:space="preserve"> Hackathon, </w:t>
-      </w:r>
-      <w:r>
-        <w:t>with the functionality to feed a cat.</w:t>
+      <w:r>
+        <w:t xml:space="preserve">The robot uses an </w:t>
+      </w:r>
+      <w:r>
+        <w:t>offboard camera</w:t>
+      </w:r>
+      <w:r>
+        <w:t xml:space="preserve"> to</w:t>
       </w:r>
       <w:r>
         <w:t xml:space="preserve"> </w:t>
       </w:r>
       <w:r>
-        <w:t xml:space="preserve">The robot uses an </w:t>
-      </w:r>
-      <w:r>
-        <w:t>offboard camera</w:t>
-      </w:r>
-      <w:r>
-        <w:t xml:space="preserve"> to</w:t>
-      </w:r>
-      <w:r>
-        <w:t xml:space="preserve"> </w:t>
-      </w:r>
-      <w:r>
         <w:t xml:space="preserve">recognize when a cat has approached the robot, with </w:t>
       </w:r>
       <w:r>
@@ -1242,7 +1278,7 @@
       <w:r>
         <w:t xml:space="preserve">For more information: </w:t>
       </w:r>
-      <w:hyperlink r:id="rId9" w:history="1">
+      <w:hyperlink r:id="rId13" w:history="1">
         <w:r>
           <w:t>https://owenmoogk.github.io/projects/cat-feed</w:t>
         </w:r>
@@ -1275,7 +1311,7 @@
           <w:noProof/>
         </w:rPr>
         <w:drawing>
-          <wp:anchor distT="0" distB="0" distL="114300" distR="114300" simplePos="0" relativeHeight="251659264" behindDoc="0" locked="0" layoutInCell="1" allowOverlap="1" wp14:anchorId="5180B46C" wp14:editId="336A1FB0">
+          <wp:anchor distT="0" distB="0" distL="114300" distR="114300" simplePos="0" relativeHeight="251658241" behindDoc="0" locked="0" layoutInCell="1" allowOverlap="1" wp14:anchorId="5180B46C" wp14:editId="336A1FB0">
             <wp:simplePos x="0" y="0"/>
             <wp:positionH relativeFrom="column">
               <wp:posOffset>4568190</wp:posOffset>
@@ -1300,7 +1336,7 @@
                     </pic:cNvPicPr>
                   </pic:nvPicPr>
                   <pic:blipFill>
-                    <a:blip r:embed="rId10" cstate="print">
+                    <a:blip r:embed="rId14" cstate="print">
                       <a:extLst>
                         <a:ext uri="{28A0092B-C50C-407E-A947-70E740481C1C}">
                           <a14:useLocalDpi xmlns:a14="http://schemas.microsoft.com/office/drawing/2010/main" val="0"/>
@@ -1373,15 +1409,7 @@
         <w:t xml:space="preserve"> robot to compete in a challenge, and to design and fabricate the robot in 6 weeks. </w:t>
       </w:r>
       <w:r>
-        <w:t xml:space="preserve">On this team, I lead a </w:t>
-      </w:r>
-      <w:proofErr w:type="spellStart"/>
-      <w:r>
-        <w:t>subteam</w:t>
-      </w:r>
-      <w:proofErr w:type="spellEnd"/>
-      <w:r>
-        <w:t xml:space="preserve"> of students to design and build a subsystem that could maneuver </w:t>
+        <w:t xml:space="preserve">On this team, I lead a subteam of students to design and build a subsystem that could maneuver </w:t>
       </w:r>
       <w:r>
         <w:t xml:space="preserve">game pieces and </w:t>
@@ -1390,15 +1418,7 @@
         <w:t xml:space="preserve">interact with its surroundings. </w:t>
       </w:r>
       <w:r>
-        <w:t xml:space="preserve">With my </w:t>
-      </w:r>
-      <w:proofErr w:type="spellStart"/>
-      <w:r>
-        <w:t>subteam</w:t>
-      </w:r>
-      <w:proofErr w:type="spellEnd"/>
-      <w:r>
-        <w:t>, I</w:t>
+        <w:t>With my subteam, I</w:t>
       </w:r>
       <w:r>
         <w:t xml:space="preserve"> developed</w:t>
@@ -1413,26 +1433,10 @@
         <w:t xml:space="preserve"> and assemblies, </w:t>
       </w:r>
       <w:r>
-        <w:t xml:space="preserve">fabricated </w:t>
-      </w:r>
-      <w:proofErr w:type="gramStart"/>
-      <w:r>
-        <w:t>aluminum</w:t>
-      </w:r>
-      <w:proofErr w:type="gramEnd"/>
-      <w:r>
-        <w:t xml:space="preserve"> and steel parts</w:t>
-      </w:r>
-      <w:r>
-        <w:t xml:space="preserve">, and assembled the subsystem. I led this </w:t>
-      </w:r>
-      <w:proofErr w:type="spellStart"/>
-      <w:r>
-        <w:t>subteam</w:t>
-      </w:r>
-      <w:proofErr w:type="spellEnd"/>
-      <w:r>
-        <w:t xml:space="preserve"> of 8 people, using teamwork and collaboration skills to coordinate progress and solve problems along the way. In addition, I also worked on the team as a sponsorship lead, using networking and interpersonal skills to </w:t>
+        <w:t>fabricated aluminum and steel parts</w:t>
+      </w:r>
+      <w:r>
+        <w:t xml:space="preserve">, and assembled the subsystem. I led this subteam of 8 people, using teamwork and collaboration skills to coordinate progress and solve problems along the way. In addition, I also worked on the team as a sponsorship lead, using networking and interpersonal skills to </w:t>
       </w:r>
       <w:r>
         <w:t>attract and retain sponsors and funding for the team.</w:t>
@@ -1456,7 +1460,7 @@
       <w:r>
         <w:t xml:space="preserve">information: </w:t>
       </w:r>
-      <w:hyperlink r:id="rId11" w:history="1">
+      <w:hyperlink r:id="rId15" w:history="1">
         <w:r>
           <w:t>https://owenmoogk.github.io/projects/2702-2020</w:t>
         </w:r>
@@ -1542,7 +1546,7 @@
       <w:r>
         <w:t xml:space="preserve">Find it at: </w:t>
       </w:r>
-      <w:hyperlink r:id="rId12" w:history="1">
+      <w:hyperlink r:id="rId16" w:history="1">
         <w:r>
           <w:rPr>
             <w:rStyle w:val="Hyperlink"/>
@@ -1561,6 +1565,204 @@
     </w:sectPr>
   </w:body>
 </w:document>
+</file>
+
+<file path=word/comments.xml><?xml version="1.0" encoding="utf-8"?>
+<w:comments xmlns:wpc="http://schemas.microsoft.com/office/word/2010/wordprocessingCanvas" xmlns:cx="http://schemas.microsoft.com/office/drawing/2014/chartex" xmlns:cx1="http://schemas.microsoft.com/office/drawing/2015/9/8/chartex" xmlns:cx2="http://schemas.microsoft.com/office/drawing/2015/10/21/chartex" xmlns:cx3="http://schemas.microsoft.com/office/drawing/2016/5/9/chartex" xmlns:cx4="http://schemas.microsoft.com/office/drawing/2016/5/10/chartex" xmlns:cx5="http://schemas.microsoft.com/office/drawing/2016/5/11/chartex" xmlns:cx6="http://schemas.microsoft.com/office/drawing/2016/5/12/chartex" xmlns:cx7="http://schemas.microsoft.com/office/drawing/2016/5/13/chartex" xmlns:cx8="http://schemas.microsoft.com/office/drawing/2016/5/14/chartex" xmlns:mc="http://schemas.openxmlformats.org/markup-compatibility/2006" xmlns:aink="http://schemas.microsoft.com/office/drawing/2016/ink" xmlns:am3d="http://schemas.microsoft.com/office/drawing/2017/model3d" xmlns:o="urn:schemas-microsoft-com:office:office" xmlns:oel="http://schemas.microsoft.com/office/2019/extlst" xmlns:r="http://schemas.openxmlformats.org/officeDocument/2006/relationships" xmlns:m="http://schemas.openxmlformats.org/officeDocument/2006/math" xmlns:v="urn:schemas-microsoft-com:vml" xmlns:wp14="http://schemas.microsoft.com/office/word/2010/wordprocessingDrawing" xmlns:wp="http://schemas.openxmlformats.org/drawingml/2006/wordprocessingDrawing" xmlns:w10="urn:schemas-microsoft-com:office:word" xmlns:w="http://schemas.openxmlformats.org/wordprocessingml/2006/main" xmlns:w14="http://schemas.microsoft.com/office/word/2010/wordml" xmlns:w15="http://schemas.microsoft.com/office/word/2012/wordml" xmlns:w16cex="http://schemas.microsoft.com/office/word/2018/wordml/cex" xmlns:w16cid="http://schemas.microsoft.com/office/word/2016/wordml/cid" xmlns:w16="http://schemas.microsoft.com/office/word/2018/wordml" xmlns:w16sdtdh="http://schemas.microsoft.com/office/word/2020/wordml/sdtdatahash" xmlns:w16se="http://schemas.microsoft.com/office/word/2015/wordml/symex" xmlns:wpg="http://schemas.microsoft.com/office/word/2010/wordprocessingGroup" xmlns:wpi="http://schemas.microsoft.com/office/word/2010/wordprocessingInk" xmlns:wne="http://schemas.microsoft.com/office/word/2006/wordml" xmlns:wps="http://schemas.microsoft.com/office/word/2010/wordprocessingShape" mc:Ignorable="w14 w15 w16se w16cid w16 w16cex w16sdtdh wp14">
+  <w:comment w:id="0" w:author="Owen Moogk" w:date="2023-01-11T14:33:00Z" w:initials="OM">
+    <w:p>
+      <w:pPr>
+        <w:pStyle w:val="CommentText"/>
+      </w:pPr>
+      <w:r>
+        <w:rPr>
+          <w:rStyle w:val="CommentReference"/>
+        </w:rPr>
+        <w:annotationRef/>
+      </w:r>
+      <w:r>
+        <w:t>Change font</w:t>
+      </w:r>
+    </w:p>
+  </w:comment>
+  <w:comment w:id="1" w:author="Guest User" w:date="2023-01-11T14:11:00Z" w:initials="GU">
+    <w:p>
+      <w:r>
+        <w:t>i would suggest sticking to present tenseonly</w:t>
+      </w:r>
+      <w:r>
+        <w:annotationRef/>
+      </w:r>
+    </w:p>
+  </w:comment>
+  <w:comment w:id="2" w:author="Guest User" w:date="2023-01-11T14:11:00Z" w:initials="GU">
+    <w:p>
+      <w:r>
+        <w:t>Preset tense only*</w:t>
+      </w:r>
+      <w:r>
+        <w:annotationRef/>
+      </w:r>
+    </w:p>
+  </w:comment>
+  <w:comment w:id="3" w:author="Guest User" w:date="2023-01-11T14:12:00Z" w:initials="GU">
+    <w:p>
+      <w:pPr>
+        <w:pStyle w:val="CommentText"/>
+      </w:pPr>
+      <w:r>
+        <w:t>I don't understand what self-designed means</w:t>
+      </w:r>
+      <w:r>
+        <w:rPr>
+          <w:rStyle w:val="CommentReference"/>
+        </w:rPr>
+        <w:annotationRef/>
+      </w:r>
+    </w:p>
+  </w:comment>
+  <w:comment w:id="4" w:author="Guest User" w:date="2023-01-11T14:13:00Z" w:initials="GU">
+    <w:p>
+      <w:pPr>
+        <w:pStyle w:val="CommentText"/>
+      </w:pPr>
+      <w:r>
+        <w:t xml:space="preserve">sponsorships </w:t>
+      </w:r>
+      <w:r>
+        <w:rPr>
+          <w:rStyle w:val="CommentReference"/>
+        </w:rPr>
+        <w:annotationRef/>
+      </w:r>
+    </w:p>
+  </w:comment>
+  <w:comment w:id="5" w:author="Guest User" w:date="2023-01-11T14:14:00Z" w:initials="GU">
+    <w:p>
+      <w:pPr>
+        <w:pStyle w:val="CommentText"/>
+      </w:pPr>
+      <w:r>
+        <w:t>bad word</w:t>
+      </w:r>
+      <w:r>
+        <w:rPr>
+          <w:rStyle w:val="CommentReference"/>
+        </w:rPr>
+        <w:annotationRef/>
+      </w:r>
+    </w:p>
+  </w:comment>
+  <w:comment w:id="6" w:author="Guest User" w:date="2023-01-11T14:14:00Z" w:initials="GU">
+    <w:p>
+      <w:pPr>
+        <w:pStyle w:val="CommentText"/>
+      </w:pPr>
+      <w:r>
+        <w:t xml:space="preserve">too vague </w:t>
+      </w:r>
+      <w:r>
+        <w:rPr>
+          <w:rStyle w:val="CommentReference"/>
+        </w:rPr>
+        <w:annotationRef/>
+      </w:r>
+    </w:p>
+  </w:comment>
+  <w:comment w:id="7" w:author="Guest User" w:date="2023-01-11T14:15:00Z" w:initials="GU">
+    <w:p>
+      <w:pPr>
+        <w:pStyle w:val="CommentText"/>
+      </w:pPr>
+      <w:r>
+        <w:t>should be the first point in this section</w:t>
+      </w:r>
+      <w:r>
+        <w:rPr>
+          <w:rStyle w:val="CommentReference"/>
+        </w:rPr>
+        <w:annotationRef/>
+      </w:r>
+    </w:p>
+  </w:comment>
+  <w:comment w:id="8" w:author="Guest User" w:date="2023-01-11T14:15:00Z" w:initials="GU">
+    <w:p>
+      <w:pPr>
+        <w:pStyle w:val="CommentText"/>
+      </w:pPr>
+      <w:r>
+        <w:t>bruh it ain't farr</w:t>
+      </w:r>
+      <w:r>
+        <w:rPr>
+          <w:rStyle w:val="CommentReference"/>
+        </w:rPr>
+        <w:annotationRef/>
+      </w:r>
+    </w:p>
+  </w:comment>
+  <w:comment w:id="9" w:author="Guest User" w:date="2023-01-11T14:15:00Z" w:initials="GU">
+    <w:p>
+      <w:pPr>
+        <w:pStyle w:val="CommentText"/>
+      </w:pPr>
+      <w:r>
+        <w:t>fair*</w:t>
+      </w:r>
+      <w:r>
+        <w:rPr>
+          <w:rStyle w:val="CommentReference"/>
+        </w:rPr>
+        <w:annotationRef/>
+      </w:r>
+    </w:p>
+  </w:comment>
+</w:comments>
+</file>
+
+<file path=word/commentsExtended.xml><?xml version="1.0" encoding="utf-8"?>
+<w15:commentsEx xmlns:wpc="http://schemas.microsoft.com/office/word/2010/wordprocessingCanvas" xmlns:cx="http://schemas.microsoft.com/office/drawing/2014/chartex" xmlns:cx1="http://schemas.microsoft.com/office/drawing/2015/9/8/chartex" xmlns:cx2="http://schemas.microsoft.com/office/drawing/2015/10/21/chartex" xmlns:cx3="http://schemas.microsoft.com/office/drawing/2016/5/9/chartex" xmlns:cx4="http://schemas.microsoft.com/office/drawing/2016/5/10/chartex" xmlns:cx5="http://schemas.microsoft.com/office/drawing/2016/5/11/chartex" xmlns:cx6="http://schemas.microsoft.com/office/drawing/2016/5/12/chartex" xmlns:cx7="http://schemas.microsoft.com/office/drawing/2016/5/13/chartex" xmlns:cx8="http://schemas.microsoft.com/office/drawing/2016/5/14/chartex" xmlns:mc="http://schemas.openxmlformats.org/markup-compatibility/2006" xmlns:aink="http://schemas.microsoft.com/office/drawing/2016/ink" xmlns:am3d="http://schemas.microsoft.com/office/drawing/2017/model3d" xmlns:o="urn:schemas-microsoft-com:office:office" xmlns:oel="http://schemas.microsoft.com/office/2019/extlst" xmlns:r="http://schemas.openxmlformats.org/officeDocument/2006/relationships" xmlns:m="http://schemas.openxmlformats.org/officeDocument/2006/math" xmlns:v="urn:schemas-microsoft-com:vml" xmlns:wp14="http://schemas.microsoft.com/office/word/2010/wordprocessingDrawing" xmlns:wp="http://schemas.openxmlformats.org/drawingml/2006/wordprocessingDrawing" xmlns:w10="urn:schemas-microsoft-com:office:word" xmlns:w="http://schemas.openxmlformats.org/wordprocessingml/2006/main" xmlns:w14="http://schemas.microsoft.com/office/word/2010/wordml" xmlns:w15="http://schemas.microsoft.com/office/word/2012/wordml" xmlns:w16cex="http://schemas.microsoft.com/office/word/2018/wordml/cex" xmlns:w16cid="http://schemas.microsoft.com/office/word/2016/wordml/cid" xmlns:w16="http://schemas.microsoft.com/office/word/2018/wordml" xmlns:w16sdtdh="http://schemas.microsoft.com/office/word/2020/wordml/sdtdatahash" xmlns:w16se="http://schemas.microsoft.com/office/word/2015/wordml/symex" xmlns:wpg="http://schemas.microsoft.com/office/word/2010/wordprocessingGroup" xmlns:wpi="http://schemas.microsoft.com/office/word/2010/wordprocessingInk" xmlns:wne="http://schemas.microsoft.com/office/word/2006/wordml" xmlns:wps="http://schemas.microsoft.com/office/word/2010/wordprocessingShape" mc:Ignorable="w14 w15 w16se w16cid w16 w16cex w16sdtdh wp14">
+  <w15:commentEx w15:paraId="652BB85E" w15:done="0"/>
+  <w15:commentEx w15:paraId="64970D2C" w15:done="1"/>
+  <w15:commentEx w15:paraId="0D0D4FE0" w15:paraIdParent="64970D2C" w15:done="1"/>
+  <w15:commentEx w15:paraId="10FEDCF7" w15:done="1"/>
+  <w15:commentEx w15:paraId="32E87AA0" w15:done="1"/>
+  <w15:commentEx w15:paraId="74BA01E6" w15:done="0"/>
+  <w15:commentEx w15:paraId="70EA8A71" w15:done="0"/>
+  <w15:commentEx w15:paraId="730D7BD0" w15:done="1"/>
+  <w15:commentEx w15:paraId="27BBB7FA" w15:done="1"/>
+  <w15:commentEx w15:paraId="2B3B2963" w15:paraIdParent="27BBB7FA" w15:done="1"/>
+</w15:commentsEx>
+</file>
+
+<file path=word/commentsExtensible.xml><?xml version="1.0" encoding="utf-8"?>
+<w16cex:commentsExtensible xmlns:wpc="http://schemas.microsoft.com/office/word/2010/wordprocessingCanvas" xmlns:cx="http://schemas.microsoft.com/office/drawing/2014/chartex" xmlns:cx1="http://schemas.microsoft.com/office/drawing/2015/9/8/chartex" xmlns:cx2="http://schemas.microsoft.com/office/drawing/2015/10/21/chartex" xmlns:cx3="http://schemas.microsoft.com/office/drawing/2016/5/9/chartex" xmlns:cx4="http://schemas.microsoft.com/office/drawing/2016/5/10/chartex" xmlns:cx5="http://schemas.microsoft.com/office/drawing/2016/5/11/chartex" xmlns:cx6="http://schemas.microsoft.com/office/drawing/2016/5/12/chartex" xmlns:cx7="http://schemas.microsoft.com/office/drawing/2016/5/13/chartex" xmlns:cx8="http://schemas.microsoft.com/office/drawing/2016/5/14/chartex" xmlns:mc="http://schemas.openxmlformats.org/markup-compatibility/2006" xmlns:aink="http://schemas.microsoft.com/office/drawing/2016/ink" xmlns:am3d="http://schemas.microsoft.com/office/drawing/2017/model3d" xmlns:o="urn:schemas-microsoft-com:office:office" xmlns:oel="http://schemas.microsoft.com/office/2019/extlst" xmlns:r="http://schemas.openxmlformats.org/officeDocument/2006/relationships" xmlns:m="http://schemas.openxmlformats.org/officeDocument/2006/math" xmlns:v="urn:schemas-microsoft-com:vml" xmlns:wp14="http://schemas.microsoft.com/office/word/2010/wordprocessingDrawing" xmlns:wp="http://schemas.openxmlformats.org/drawingml/2006/wordprocessingDrawing" xmlns:w10="urn:schemas-microsoft-com:office:word" xmlns:w="http://schemas.openxmlformats.org/wordprocessingml/2006/main" xmlns:w14="http://schemas.microsoft.com/office/word/2010/wordml" xmlns:w15="http://schemas.microsoft.com/office/word/2012/wordml" xmlns:w16cex="http://schemas.microsoft.com/office/word/2018/wordml/cex" xmlns:w16cid="http://schemas.microsoft.com/office/word/2016/wordml/cid" xmlns:w16="http://schemas.microsoft.com/office/word/2018/wordml" xmlns:w16sdtdh="http://schemas.microsoft.com/office/word/2020/wordml/sdtdatahash" xmlns:w16se="http://schemas.microsoft.com/office/word/2015/wordml/symex" xmlns:wpg="http://schemas.microsoft.com/office/word/2010/wordprocessingGroup" xmlns:wpi="http://schemas.microsoft.com/office/word/2010/wordprocessingInk" xmlns:wne="http://schemas.microsoft.com/office/word/2006/wordml" xmlns:wps="http://schemas.microsoft.com/office/word/2010/wordprocessingShape" mc:Ignorable="w14 w15 w16se w16cid w16 w16cex w16sdtdh wp14">
+  <w16cex:commentExtensible w16cex:durableId="27694722" w16cex:dateUtc="2023-01-11T19:33:00Z"/>
+  <w16cex:commentExtensible w16cex:durableId="31F16191" w16cex:dateUtc="2023-01-11T19:11:00Z"/>
+  <w16cex:commentExtensible w16cex:durableId="76461C2F" w16cex:dateUtc="2023-01-11T19:11:00Z"/>
+  <w16cex:commentExtensible w16cex:durableId="192E89E9" w16cex:dateUtc="2023-01-11T19:12:00Z"/>
+  <w16cex:commentExtensible w16cex:durableId="23E8AD28" w16cex:dateUtc="2023-01-11T19:13:00Z"/>
+  <w16cex:commentExtensible w16cex:durableId="2728C3F7" w16cex:dateUtc="2023-01-11T19:14:00Z"/>
+  <w16cex:commentExtensible w16cex:durableId="412436AE" w16cex:dateUtc="2023-01-11T19:14:00Z"/>
+  <w16cex:commentExtensible w16cex:durableId="7CEFC962" w16cex:dateUtc="2023-01-11T19:15:00Z"/>
+  <w16cex:commentExtensible w16cex:durableId="0FB38621" w16cex:dateUtc="2023-01-11T19:15:00Z"/>
+  <w16cex:commentExtensible w16cex:durableId="5B93D14A" w16cex:dateUtc="2023-01-11T19:15:00Z"/>
+</w16cex:commentsExtensible>
+</file>
+
+<file path=word/commentsIds.xml><?xml version="1.0" encoding="utf-8"?>
+<w16cid:commentsIds xmlns:wpc="http://schemas.microsoft.com/office/word/2010/wordprocessingCanvas" xmlns:cx="http://schemas.microsoft.com/office/drawing/2014/chartex" xmlns:cx1="http://schemas.microsoft.com/office/drawing/2015/9/8/chartex" xmlns:cx2="http://schemas.microsoft.com/office/drawing/2015/10/21/chartex" xmlns:cx3="http://schemas.microsoft.com/office/drawing/2016/5/9/chartex" xmlns:cx4="http://schemas.microsoft.com/office/drawing/2016/5/10/chartex" xmlns:cx5="http://schemas.microsoft.com/office/drawing/2016/5/11/chartex" xmlns:cx6="http://schemas.microsoft.com/office/drawing/2016/5/12/chartex" xmlns:cx7="http://schemas.microsoft.com/office/drawing/2016/5/13/chartex" xmlns:cx8="http://schemas.microsoft.com/office/drawing/2016/5/14/chartex" xmlns:mc="http://schemas.openxmlformats.org/markup-compatibility/2006" xmlns:aink="http://schemas.microsoft.com/office/drawing/2016/ink" xmlns:am3d="http://schemas.microsoft.com/office/drawing/2017/model3d" xmlns:o="urn:schemas-microsoft-com:office:office" xmlns:oel="http://schemas.microsoft.com/office/2019/extlst" xmlns:r="http://schemas.openxmlformats.org/officeDocument/2006/relationships" xmlns:m="http://schemas.openxmlformats.org/officeDocument/2006/math" xmlns:v="urn:schemas-microsoft-com:vml" xmlns:wp14="http://schemas.microsoft.com/office/word/2010/wordprocessingDrawing" xmlns:wp="http://schemas.openxmlformats.org/drawingml/2006/wordprocessingDrawing" xmlns:w10="urn:schemas-microsoft-com:office:word" xmlns:w="http://schemas.openxmlformats.org/wordprocessingml/2006/main" xmlns:w14="http://schemas.microsoft.com/office/word/2010/wordml" xmlns:w15="http://schemas.microsoft.com/office/word/2012/wordml" xmlns:w16cex="http://schemas.microsoft.com/office/word/2018/wordml/cex" xmlns:w16cid="http://schemas.microsoft.com/office/word/2016/wordml/cid" xmlns:w16="http://schemas.microsoft.com/office/word/2018/wordml" xmlns:w16sdtdh="http://schemas.microsoft.com/office/word/2020/wordml/sdtdatahash" xmlns:w16se="http://schemas.microsoft.com/office/word/2015/wordml/symex" xmlns:wpg="http://schemas.microsoft.com/office/word/2010/wordprocessingGroup" xmlns:wpi="http://schemas.microsoft.com/office/word/2010/wordprocessingInk" xmlns:wne="http://schemas.microsoft.com/office/word/2006/wordml" xmlns:wps="http://schemas.microsoft.com/office/word/2010/wordprocessingShape" mc:Ignorable="w14 w15 w16se w16cid w16 w16cex w16sdtdh wp14">
+  <w16cid:commentId w16cid:paraId="652BB85E" w16cid:durableId="27694722"/>
+  <w16cid:commentId w16cid:paraId="64970D2C" w16cid:durableId="31F16191"/>
+  <w16cid:commentId w16cid:paraId="0D0D4FE0" w16cid:durableId="76461C2F"/>
+  <w16cid:commentId w16cid:paraId="10FEDCF7" w16cid:durableId="192E89E9"/>
+  <w16cid:commentId w16cid:paraId="32E87AA0" w16cid:durableId="23E8AD28"/>
+  <w16cid:commentId w16cid:paraId="74BA01E6" w16cid:durableId="2728C3F7"/>
+  <w16cid:commentId w16cid:paraId="70EA8A71" w16cid:durableId="412436AE"/>
+  <w16cid:commentId w16cid:paraId="730D7BD0" w16cid:durableId="7CEFC962"/>
+  <w16cid:commentId w16cid:paraId="27BBB7FA" w16cid:durableId="0FB38621"/>
+  <w16cid:commentId w16cid:paraId="2B3B2963" w16cid:durableId="5B93D14A"/>
+</w16cid:commentsIds>
 </file>
 
 <file path=word/numbering.xml><?xml version="1.0" encoding="utf-8"?>
@@ -2262,6 +2464,14 @@
     <w:abstractNumId w:val="3"/>
   </w:num>
 </w:numbering>
+</file>
+
+<file path=word/people.xml><?xml version="1.0" encoding="utf-8"?>
+<w15:people xmlns:wpc="http://schemas.microsoft.com/office/word/2010/wordprocessingCanvas" xmlns:cx="http://schemas.microsoft.com/office/drawing/2014/chartex" xmlns:cx1="http://schemas.microsoft.com/office/drawing/2015/9/8/chartex" xmlns:cx2="http://schemas.microsoft.com/office/drawing/2015/10/21/chartex" xmlns:cx3="http://schemas.microsoft.com/office/drawing/2016/5/9/chartex" xmlns:cx4="http://schemas.microsoft.com/office/drawing/2016/5/10/chartex" xmlns:cx5="http://schemas.microsoft.com/office/drawing/2016/5/11/chartex" xmlns:cx6="http://schemas.microsoft.com/office/drawing/2016/5/12/chartex" xmlns:cx7="http://schemas.microsoft.com/office/drawing/2016/5/13/chartex" xmlns:cx8="http://schemas.microsoft.com/office/drawing/2016/5/14/chartex" xmlns:mc="http://schemas.openxmlformats.org/markup-compatibility/2006" xmlns:aink="http://schemas.microsoft.com/office/drawing/2016/ink" xmlns:am3d="http://schemas.microsoft.com/office/drawing/2017/model3d" xmlns:o="urn:schemas-microsoft-com:office:office" xmlns:oel="http://schemas.microsoft.com/office/2019/extlst" xmlns:r="http://schemas.openxmlformats.org/officeDocument/2006/relationships" xmlns:m="http://schemas.openxmlformats.org/officeDocument/2006/math" xmlns:v="urn:schemas-microsoft-com:vml" xmlns:wp14="http://schemas.microsoft.com/office/word/2010/wordprocessingDrawing" xmlns:wp="http://schemas.openxmlformats.org/drawingml/2006/wordprocessingDrawing" xmlns:w10="urn:schemas-microsoft-com:office:word" xmlns:w="http://schemas.openxmlformats.org/wordprocessingml/2006/main" xmlns:w14="http://schemas.microsoft.com/office/word/2010/wordml" xmlns:w15="http://schemas.microsoft.com/office/word/2012/wordml" xmlns:w16cex="http://schemas.microsoft.com/office/word/2018/wordml/cex" xmlns:w16cid="http://schemas.microsoft.com/office/word/2016/wordml/cid" xmlns:w16="http://schemas.microsoft.com/office/word/2018/wordml" xmlns:w16sdtdh="http://schemas.microsoft.com/office/word/2020/wordml/sdtdatahash" xmlns:w16se="http://schemas.microsoft.com/office/word/2015/wordml/symex" xmlns:wpg="http://schemas.microsoft.com/office/word/2010/wordprocessingGroup" xmlns:wpi="http://schemas.microsoft.com/office/word/2010/wordprocessingInk" xmlns:wne="http://schemas.microsoft.com/office/word/2006/wordml" xmlns:wps="http://schemas.microsoft.com/office/word/2010/wordprocessingShape" mc:Ignorable="w14 w15 w16se w16cid w16 w16cex w16sdtdh wp14">
+  <w15:person w15:author="Owen Moogk">
+    <w15:presenceInfo w15:providerId="Windows Live" w15:userId="8d5aa9d9341f199a"/>
+  </w15:person>
+</w15:people>
 </file>
 
 <file path=word/styles.xml><?xml version="1.0" encoding="utf-8"?>
@@ -2938,6 +3148,71 @@
       <w:u w:val="single"/>
     </w:rPr>
   </w:style>
+  <w:style w:type="paragraph" w:styleId="CommentText">
+    <w:name w:val="annotation text"/>
+    <w:basedOn w:val="Normal"/>
+    <w:link w:val="CommentTextChar"/>
+    <w:uiPriority w:val="99"/>
+    <w:unhideWhenUsed/>
+    <w:rsid w:val="008964CC"/>
+    <w:pPr>
+      <w:spacing w:line="240" w:lineRule="auto"/>
+    </w:pPr>
+    <w:rPr>
+      <w:szCs w:val="20"/>
+    </w:rPr>
+  </w:style>
+  <w:style w:type="character" w:customStyle="1" w:styleId="CommentTextChar">
+    <w:name w:val="Comment Text Char"/>
+    <w:basedOn w:val="DefaultParagraphFont"/>
+    <w:link w:val="CommentText"/>
+    <w:uiPriority w:val="99"/>
+    <w:rsid w:val="008964CC"/>
+    <w:rPr>
+      <w:sz w:val="20"/>
+      <w:szCs w:val="20"/>
+    </w:rPr>
+  </w:style>
+  <w:style w:type="character" w:styleId="CommentReference">
+    <w:name w:val="annotation reference"/>
+    <w:basedOn w:val="DefaultParagraphFont"/>
+    <w:uiPriority w:val="99"/>
+    <w:semiHidden/>
+    <w:unhideWhenUsed/>
+    <w:rsid w:val="008964CC"/>
+    <w:rPr>
+      <w:sz w:val="16"/>
+      <w:szCs w:val="16"/>
+    </w:rPr>
+  </w:style>
+  <w:style w:type="paragraph" w:styleId="CommentSubject">
+    <w:name w:val="annotation subject"/>
+    <w:basedOn w:val="CommentText"/>
+    <w:next w:val="CommentText"/>
+    <w:link w:val="CommentSubjectChar"/>
+    <w:uiPriority w:val="99"/>
+    <w:semiHidden/>
+    <w:unhideWhenUsed/>
+    <w:rsid w:val="00C1069E"/>
+    <w:rPr>
+      <w:b/>
+      <w:bCs/>
+    </w:rPr>
+  </w:style>
+  <w:style w:type="character" w:customStyle="1" w:styleId="CommentSubjectChar">
+    <w:name w:val="Comment Subject Char"/>
+    <w:basedOn w:val="CommentTextChar"/>
+    <w:link w:val="CommentSubject"/>
+    <w:uiPriority w:val="99"/>
+    <w:semiHidden/>
+    <w:rsid w:val="00C1069E"/>
+    <w:rPr>
+      <w:b/>
+      <w:bCs/>
+      <w:sz w:val="20"/>
+      <w:szCs w:val="20"/>
+    </w:rPr>
+  </w:style>
 </w:styles>
 </file>
 

</xml_diff>

<commit_message>
Update with Eidan's edits
</commit_message>
<xml_diff>
--- a/resume/resume - hardware.docx
+++ b/resume/resume - hardware.docx
@@ -12,20 +12,8 @@
       <w:r>
         <w:t xml:space="preserve">OWEN </w:t>
       </w:r>
-      <w:commentRangeStart w:id="0"/>
       <w:r>
         <w:t>MOOGK</w:t>
-      </w:r>
-      <w:commentRangeEnd w:id="0"/>
-      <w:r>
-        <w:rPr>
-          <w:rStyle w:val="CommentReference"/>
-          <w:rFonts w:asciiTheme="minorHAnsi" w:eastAsiaTheme="minorHAnsi" w:hAnsiTheme="minorHAnsi" w:cstheme="minorBidi"/>
-          <w:b w:val="0"/>
-          <w:spacing w:val="0"/>
-          <w:kern w:val="0"/>
-        </w:rPr>
-        <w:commentReference w:id="0"/>
       </w:r>
     </w:p>
     <w:p>
@@ -68,7 +56,7 @@
           <w:color w:val="595959" w:themeColor="text1" w:themeTint="A6"/>
         </w:rPr>
       </w:pPr>
-      <w:hyperlink r:id="rId9" w:history="1">
+      <w:hyperlink r:id="rId5" w:history="1">
         <w:r>
           <w:rPr>
             <w:rStyle w:val="Hyperlink"/>
@@ -88,7 +76,7 @@
           <w:color w:val="595959" w:themeColor="text1" w:themeTint="A6"/>
         </w:rPr>
       </w:pPr>
-      <w:hyperlink r:id="rId10" w:history="1">
+      <w:hyperlink r:id="rId6" w:history="1">
         <w:r>
           <w:rPr>
             <w:rStyle w:val="Hyperlink"/>
@@ -107,7 +95,7 @@
           <w:color w:val="595959" w:themeColor="text1" w:themeTint="A6"/>
         </w:rPr>
       </w:pPr>
-      <w:hyperlink r:id="rId11" w:history="1">
+      <w:hyperlink r:id="rId7" w:history="1">
         <w:r>
           <w:rPr>
             <w:rStyle w:val="Hyperlink"/>
@@ -180,8 +168,6 @@
         </w:numPr>
         <w:ind w:left="426" w:hanging="284"/>
       </w:pPr>
-      <w:commentRangeStart w:id="1"/>
-      <w:commentRangeStart w:id="2"/>
       <w:r>
         <w:t>Working to design and build a powertrain system</w:t>
       </w:r>
@@ -189,8 +175,13 @@
         <w:t xml:space="preserve"> for a</w:t>
       </w:r>
       <w:r>
-        <w:t xml:space="preserve"> Formula racecar</w:t>
-      </w:r>
+        <w:t xml:space="preserve"> Formula </w:t>
+      </w:r>
+      <w:proofErr w:type="spellStart"/>
+      <w:r>
+        <w:t>racecar</w:t>
+      </w:r>
+      <w:proofErr w:type="spellEnd"/>
       <w:r>
         <w:t>.</w:t>
       </w:r>
@@ -247,14 +238,6 @@
       <w:r>
         <w:t xml:space="preserve"> parts using 3-axis milling machine and lathe.</w:t>
       </w:r>
-      <w:commentRangeEnd w:id="1"/>
-      <w:r>
-        <w:commentReference w:id="1"/>
-      </w:r>
-      <w:commentRangeEnd w:id="2"/>
-      <w:r>
-        <w:commentReference w:id="2"/>
-      </w:r>
     </w:p>
     <w:p>
       <w:pPr>
@@ -272,8 +255,13 @@
       <w:r>
         <w:t xml:space="preserve"> – </w:t>
       </w:r>
-      <w:r>
-        <w:t>Subteam Lead</w:t>
+      <w:proofErr w:type="spellStart"/>
+      <w:r>
+        <w:t>Subteam</w:t>
+      </w:r>
+      <w:proofErr w:type="spellEnd"/>
+      <w:r>
+        <w:t xml:space="preserve"> Lead</w:t>
       </w:r>
       <w:r>
         <w:tab/>
@@ -295,7 +283,15 @@
         <w:ind w:left="426" w:hanging="284"/>
       </w:pPr>
       <w:r>
-        <w:t xml:space="preserve">Led a subteam of students using </w:t>
+        <w:t xml:space="preserve">Led a </w:t>
+      </w:r>
+      <w:proofErr w:type="spellStart"/>
+      <w:r>
+        <w:t>subteam</w:t>
+      </w:r>
+      <w:proofErr w:type="spellEnd"/>
+      <w:r>
+        <w:t xml:space="preserve"> of students using </w:t>
       </w:r>
       <w:r>
         <w:t>project management and teamwork skills to</w:t>
@@ -362,14 +358,6 @@
       <w:r>
         <w:t>complex parts and assembled</w:t>
       </w:r>
-      <w:commentRangeStart w:id="3"/>
-      <w:commentRangeEnd w:id="3"/>
-      <w:r>
-        <w:rPr>
-          <w:rStyle w:val="CommentReference"/>
-        </w:rPr>
-        <w:commentReference w:id="3"/>
-      </w:r>
       <w:r>
         <w:t xml:space="preserve"> robotic systems</w:t>
       </w:r>
@@ -393,21 +381,7 @@
         <w:t xml:space="preserve">, using </w:t>
       </w:r>
       <w:r>
-        <w:t xml:space="preserve">networking and interpersonal skills to attract and retain </w:t>
-      </w:r>
-      <w:commentRangeStart w:id="4"/>
-      <w:r>
-        <w:t xml:space="preserve">sponsorship </w:t>
-      </w:r>
-      <w:commentRangeEnd w:id="4"/>
-      <w:r>
-        <w:rPr>
-          <w:rStyle w:val="CommentReference"/>
-        </w:rPr>
-        <w:commentReference w:id="4"/>
-      </w:r>
-      <w:r>
-        <w:t>for the team.</w:t>
+        <w:t>networking and interpersonal skills to attract and retain sponsorship for the team.</w:t>
       </w:r>
     </w:p>
     <w:p>
@@ -482,7 +456,15 @@
         <w:ind w:left="426" w:hanging="284"/>
       </w:pPr>
       <w:r>
-        <w:t>Designed and manufactured a fully electric racecar in under a year.</w:t>
+        <w:t xml:space="preserve">Designed and manufactured a fully electric </w:t>
+      </w:r>
+      <w:proofErr w:type="spellStart"/>
+      <w:r>
+        <w:t>racecar</w:t>
+      </w:r>
+      <w:proofErr w:type="spellEnd"/>
+      <w:r>
+        <w:t xml:space="preserve"> in under a year.</w:t>
       </w:r>
     </w:p>
     <w:p>
@@ -495,7 +477,15 @@
         <w:ind w:left="426" w:hanging="284"/>
       </w:pPr>
       <w:r>
-        <w:t>Designed a 3D printed emergency stopping system in OnShape.</w:t>
+        <w:t xml:space="preserve">Designed a 3D printed emergency stopping system in </w:t>
+      </w:r>
+      <w:proofErr w:type="spellStart"/>
+      <w:r>
+        <w:t>OnShape</w:t>
+      </w:r>
+      <w:proofErr w:type="spellEnd"/>
+      <w:r>
+        <w:t>.</w:t>
       </w:r>
     </w:p>
     <w:p>
@@ -614,10 +604,7 @@
         </w:rPr>
       </w:pPr>
       <w:r>
-        <w:t>SHAD Canada</w:t>
-      </w:r>
-      <w:r>
-        <w:t xml:space="preserve"> – UPEI Fellow</w:t>
+        <w:t>Choose to Lead – Student</w:t>
       </w:r>
       <w:r>
         <w:tab/>
@@ -626,7 +613,7 @@
         <w:rPr>
           <w:rStyle w:val="Heading3Char"/>
         </w:rPr>
-        <w:t>July 2021</w:t>
+        <w:t>September 2018 – June 2022</w:t>
       </w:r>
     </w:p>
     <w:p>
@@ -639,7 +626,7 @@
         <w:ind w:left="426" w:hanging="284"/>
       </w:pPr>
       <w:r>
-        <w:t>Engineered an award-winning solution interfacing Canadians with their water consumption habits, including custom 3D printed pipe mounting.</w:t>
+        <w:t>Developed teamwork, cooperation, management, and leadership skills in a variety of community activities and volunteering efforts.</w:t>
       </w:r>
     </w:p>
     <w:p>
@@ -652,54 +639,7 @@
         <w:ind w:left="426" w:hanging="284"/>
       </w:pPr>
       <w:r>
-        <w:t xml:space="preserve">Networked and learned from global leaders in </w:t>
-      </w:r>
-      <w:commentRangeStart w:id="5"/>
-      <w:r>
-        <w:t xml:space="preserve">many </w:t>
-      </w:r>
-      <w:commentRangeEnd w:id="5"/>
-      <w:r>
-        <w:rPr>
-          <w:rStyle w:val="CommentReference"/>
-        </w:rPr>
-        <w:commentReference w:id="5"/>
-      </w:r>
-      <w:commentRangeStart w:id="6"/>
-      <w:r>
-        <w:t xml:space="preserve">different </w:t>
-      </w:r>
-      <w:r>
-        <w:t>area</w:t>
-      </w:r>
-      <w:commentRangeEnd w:id="6"/>
-      <w:r>
-        <w:rPr>
-          <w:rStyle w:val="CommentReference"/>
-        </w:rPr>
-        <w:commentReference w:id="6"/>
-      </w:r>
-      <w:r>
-        <w:t>s</w:t>
-      </w:r>
-      <w:r>
-        <w:t>.</w:t>
-      </w:r>
-      <w:commentRangeStart w:id="7"/>
-      <w:commentRangeEnd w:id="7"/>
-      <w:r>
-        <w:rPr>
-          <w:rStyle w:val="CommentReference"/>
-        </w:rPr>
-        <w:commentReference w:id="7"/>
-      </w:r>
-    </w:p>
-    <w:p>
-      <w:pPr>
-        <w:pStyle w:val="Heading1"/>
-      </w:pPr>
-      <w:r>
-        <w:t>EDUCATION</w:t>
+        <w:t>Developed public speaking skills, hosting the Waterloo Regional Mayors forum.</w:t>
       </w:r>
     </w:p>
     <w:p>
@@ -713,7 +653,10 @@
         </w:rPr>
       </w:pPr>
       <w:r>
-        <w:t>Mechatronics Engineering – University of Waterloo</w:t>
+        <w:t>SHAD Canada</w:t>
+      </w:r>
+      <w:r>
+        <w:t xml:space="preserve"> – UPEI Fellow</w:t>
       </w:r>
       <w:r>
         <w:tab/>
@@ -722,89 +665,33 @@
         <w:rPr>
           <w:rStyle w:val="Heading3Char"/>
         </w:rPr>
-        <w:t>2022 – 2027</w:t>
-      </w:r>
-    </w:p>
-    <w:p>
-      <w:r>
-        <w:t>Candidate for Bachelor of Applied Science, studying Mechatronics Engineering. Working with likeminded students building collaboration, time management, and technical skills.</w:t>
-      </w:r>
-      <w:r>
-        <w:t xml:space="preserve"> </w:t>
-      </w:r>
-      <w:r>
-        <w:t>Maintainin</w:t>
-      </w:r>
-      <w:r>
-        <w:t>g</w:t>
-      </w:r>
-      <w:r>
-        <w:t xml:space="preserve"> </w:t>
-      </w:r>
-      <w:r>
-        <w:t>a</w:t>
-      </w:r>
-      <w:r>
-        <w:t xml:space="preserve"> </w:t>
-      </w:r>
-      <w:r>
-        <w:t xml:space="preserve">grade average above </w:t>
-      </w:r>
-      <w:commentRangeStart w:id="8"/>
-      <w:commentRangeStart w:id="9"/>
-      <w:r>
-        <w:t>95%</w:t>
-      </w:r>
-      <w:r>
-        <w:t>, with a 4.0 GPA</w:t>
-      </w:r>
-      <w:r>
-        <w:t>.</w:t>
-      </w:r>
-      <w:commentRangeEnd w:id="8"/>
-      <w:r>
-        <w:rPr>
-          <w:rStyle w:val="CommentReference"/>
-        </w:rPr>
-        <w:commentReference w:id="8"/>
-      </w:r>
-      <w:commentRangeEnd w:id="9"/>
-      <w:r>
-        <w:rPr>
-          <w:rStyle w:val="CommentReference"/>
-        </w:rPr>
-        <w:commentReference w:id="9"/>
-      </w:r>
-    </w:p>
-    <w:p>
-      <w:pPr>
-        <w:pStyle w:val="Heading1"/>
-      </w:pPr>
-      <w:r>
-        <w:t>COMMUNITY ACTIVITIES</w:t>
-      </w:r>
-    </w:p>
-    <w:p>
-      <w:pPr>
-        <w:pStyle w:val="Heading2"/>
-        <w:rPr>
-          <w:rStyle w:val="Heading3Char"/>
-          <w:color w:val="auto"/>
-          <w:szCs w:val="26"/>
-        </w:rPr>
-      </w:pPr>
-      <w:r>
-        <w:rPr>
-          <w:rStyle w:val="Heading3Char"/>
-          <w:color w:val="auto"/>
-          <w:szCs w:val="26"/>
-        </w:rPr>
-        <w:t>FLL Team Mentor</w:t>
-      </w:r>
-    </w:p>
-    <w:p>
-      <w:r>
-        <w:t>Co-Founded and mentored a FIRST Lego League team, teaching engineering and teamwork skills to students. Built a framework to foster creativity, learning, cooperation, and teach the design process in the context of solving real world problems.</w:t>
+        <w:t>July 2021</w:t>
+      </w:r>
+    </w:p>
+    <w:p>
+      <w:pPr>
+        <w:pStyle w:val="ListParagraph"/>
+        <w:numPr>
+          <w:ilvl w:val="0"/>
+          <w:numId w:val="2"/>
+        </w:numPr>
+        <w:ind w:left="426" w:hanging="284"/>
+      </w:pPr>
+      <w:r>
+        <w:t>Engineered an award-winning solution interfacing Canadians with their water consumption habits, including custom 3D printed pipe mounting.</w:t>
+      </w:r>
+    </w:p>
+    <w:p>
+      <w:pPr>
+        <w:pStyle w:val="ListParagraph"/>
+        <w:numPr>
+          <w:ilvl w:val="0"/>
+          <w:numId w:val="2"/>
+        </w:numPr>
+        <w:ind w:left="426" w:hanging="284"/>
+      </w:pPr>
+      <w:r>
+        <w:t>Networked and learned from global leaders regarding environmental sustainability and business practices.</w:t>
       </w:r>
     </w:p>
     <w:p>
@@ -818,21 +705,132 @@
         </w:rPr>
       </w:pPr>
       <w:r>
-        <w:t>Choose to Lead</w:t>
-      </w:r>
-    </w:p>
-    <w:p>
-      <w:r>
-        <w:t>Partook in t</w:t>
-      </w:r>
-      <w:r>
-        <w:t xml:space="preserve">he </w:t>
-      </w:r>
-      <w:r>
-        <w:t>4-year</w:t>
-      </w:r>
-      <w:r>
-        <w:t xml:space="preserve"> prestigious Choose to Lead program, where I developed teamwork, cooperation, management, and leadership skills.</w:t>
+        <w:t xml:space="preserve">FLL </w:t>
+      </w:r>
+      <w:r>
+        <w:t>Robotics Team</w:t>
+      </w:r>
+      <w:r>
+        <w:t xml:space="preserve"> – </w:t>
+      </w:r>
+      <w:r>
+        <w:t>Mentor</w:t>
+      </w:r>
+      <w:r>
+        <w:tab/>
+      </w:r>
+      <w:r>
+        <w:rPr>
+          <w:rStyle w:val="Heading3Char"/>
+        </w:rPr>
+        <w:t>August</w:t>
+      </w:r>
+      <w:r>
+        <w:rPr>
+          <w:rStyle w:val="Heading3Char"/>
+        </w:rPr>
+        <w:t xml:space="preserve"> 2018 – </w:t>
+      </w:r>
+      <w:r>
+        <w:rPr>
+          <w:rStyle w:val="Heading3Char"/>
+        </w:rPr>
+        <w:t xml:space="preserve">March </w:t>
+      </w:r>
+      <w:r>
+        <w:rPr>
+          <w:rStyle w:val="Heading3Char"/>
+        </w:rPr>
+        <w:t>2022</w:t>
+      </w:r>
+    </w:p>
+    <w:p>
+      <w:pPr>
+        <w:pStyle w:val="ListParagraph"/>
+        <w:numPr>
+          <w:ilvl w:val="0"/>
+          <w:numId w:val="2"/>
+        </w:numPr>
+        <w:ind w:left="426" w:hanging="284"/>
+      </w:pPr>
+      <w:r>
+        <w:t>Developed teamwork, cooperation, management, and leadership skills in a variety of community activities and volunteering efforts.</w:t>
+      </w:r>
+    </w:p>
+    <w:p>
+      <w:pPr>
+        <w:pStyle w:val="ListParagraph"/>
+        <w:numPr>
+          <w:ilvl w:val="0"/>
+          <w:numId w:val="2"/>
+        </w:numPr>
+        <w:ind w:left="426" w:hanging="284"/>
+      </w:pPr>
+      <w:r>
+        <w:t>Developed public speaking skills, hosting the Waterloo Regional Mayors forum.</w:t>
+      </w:r>
+    </w:p>
+    <w:p>
+      <w:pPr>
+        <w:pStyle w:val="Heading1"/>
+      </w:pPr>
+      <w:r>
+        <w:t>EDUCATION</w:t>
+      </w:r>
+    </w:p>
+    <w:p>
+      <w:pPr>
+        <w:pStyle w:val="Heading2"/>
+        <w:tabs>
+          <w:tab w:val="right" w:pos="6804"/>
+        </w:tabs>
+        <w:rPr>
+          <w:rStyle w:val="Heading3Char"/>
+        </w:rPr>
+      </w:pPr>
+      <w:r>
+        <w:t>Mechatronics Engineering – University of Waterloo</w:t>
+      </w:r>
+      <w:r>
+        <w:tab/>
+      </w:r>
+      <w:r>
+        <w:rPr>
+          <w:rStyle w:val="Heading3Char"/>
+        </w:rPr>
+        <w:t>2022 – 2027</w:t>
+      </w:r>
+    </w:p>
+    <w:p>
+      <w:r>
+        <w:t>Candidate for Bachelor of Applied Science, studying Mechatronics Engineering. Working with likeminded students building collaboration, time management, and technical skills.</w:t>
+      </w:r>
+      <w:r>
+        <w:t xml:space="preserve"> </w:t>
+      </w:r>
+      <w:r>
+        <w:t>Maintainin</w:t>
+      </w:r>
+      <w:r>
+        <w:t>g</w:t>
+      </w:r>
+      <w:r>
+        <w:t xml:space="preserve"> </w:t>
+      </w:r>
+      <w:r>
+        <w:t>a</w:t>
+      </w:r>
+      <w:r>
+        <w:t xml:space="preserve"> </w:t>
+      </w:r>
+      <w:r>
+        <w:t>grade average above 95%</w:t>
+      </w:r>
+      <w:r>
+        <w:t>, with a 4.0 GPA</w:t>
+      </w:r>
+      <w:r>
+        <w:t>.</w:t>
       </w:r>
     </w:p>
     <w:p>
@@ -887,8 +885,13 @@
         <w:t xml:space="preserve"> (1 year)</w:t>
       </w:r>
       <w:r>
-        <w:t>, Onshape</w:t>
-      </w:r>
+        <w:t xml:space="preserve">, </w:t>
+      </w:r>
+      <w:proofErr w:type="spellStart"/>
+      <w:r>
+        <w:t>Onshape</w:t>
+      </w:r>
+      <w:proofErr w:type="spellEnd"/>
       <w:r>
         <w:t xml:space="preserve"> (1 year)</w:t>
       </w:r>
@@ -978,13 +981,26 @@
       <w:pPr>
         <w:pStyle w:val="Heading2"/>
       </w:pPr>
-      <w:r>
-        <w:t>JamHacksV Winner</w:t>
-      </w:r>
-    </w:p>
-    <w:p>
-      <w:r>
-        <w:t xml:space="preserve">Won first place in the JamHacksV hackathon, where I designed and built </w:t>
+      <w:proofErr w:type="spellStart"/>
+      <w:r>
+        <w:t>JamHacksV</w:t>
+      </w:r>
+      <w:proofErr w:type="spellEnd"/>
+      <w:r>
+        <w:t xml:space="preserve"> Winner</w:t>
+      </w:r>
+    </w:p>
+    <w:p>
+      <w:r>
+        <w:t xml:space="preserve">Won first place in the </w:t>
+      </w:r>
+      <w:proofErr w:type="spellStart"/>
+      <w:r>
+        <w:t>JamHacksV</w:t>
+      </w:r>
+      <w:proofErr w:type="spellEnd"/>
+      <w:r>
+        <w:t xml:space="preserve"> hackathon, where I designed and built </w:t>
       </w:r>
       <w:r>
         <w:t>a</w:t>
@@ -1130,7 +1146,7 @@
                     </pic:cNvPicPr>
                   </pic:nvPicPr>
                   <pic:blipFill>
-                    <a:blip r:embed="rId12" cstate="print">
+                    <a:blip r:embed="rId8" cstate="print">
                       <a:extLst>
                         <a:ext uri="{28A0092B-C50C-407E-A947-70E740481C1C}">
                           <a14:useLocalDpi xmlns:a14="http://schemas.microsoft.com/office/drawing/2010/main" val="0"/>
@@ -1179,7 +1195,15 @@
         <w:t>and built in 48 hours, for the</w:t>
       </w:r>
       <w:r>
-        <w:t xml:space="preserve"> JamHacksV Hackathon, </w:t>
+        <w:t xml:space="preserve"> </w:t>
+      </w:r>
+      <w:proofErr w:type="spellStart"/>
+      <w:r>
+        <w:t>JamHacksV</w:t>
+      </w:r>
+      <w:proofErr w:type="spellEnd"/>
+      <w:r>
+        <w:t xml:space="preserve"> Hackathon, </w:t>
       </w:r>
       <w:r>
         <w:t>with the functionality to feed a cat.</w:t>
@@ -1278,7 +1302,7 @@
       <w:r>
         <w:t xml:space="preserve">For more information: </w:t>
       </w:r>
-      <w:hyperlink r:id="rId13" w:history="1">
+      <w:hyperlink r:id="rId9" w:history="1">
         <w:r>
           <w:t>https://owenmoogk.github.io/projects/cat-feed</w:t>
         </w:r>
@@ -1336,7 +1360,7 @@
                     </pic:cNvPicPr>
                   </pic:nvPicPr>
                   <pic:blipFill>
-                    <a:blip r:embed="rId14" cstate="print">
+                    <a:blip r:embed="rId10" cstate="print">
                       <a:extLst>
                         <a:ext uri="{28A0092B-C50C-407E-A947-70E740481C1C}">
                           <a14:useLocalDpi xmlns:a14="http://schemas.microsoft.com/office/drawing/2010/main" val="0"/>
@@ -1409,7 +1433,15 @@
         <w:t xml:space="preserve"> robot to compete in a challenge, and to design and fabricate the robot in 6 weeks. </w:t>
       </w:r>
       <w:r>
-        <w:t xml:space="preserve">On this team, I lead a subteam of students to design and build a subsystem that could maneuver </w:t>
+        <w:t xml:space="preserve">On this team, I lead a </w:t>
+      </w:r>
+      <w:proofErr w:type="spellStart"/>
+      <w:r>
+        <w:t>subteam</w:t>
+      </w:r>
+      <w:proofErr w:type="spellEnd"/>
+      <w:r>
+        <w:t xml:space="preserve"> of students to design and build a subsystem that could maneuver </w:t>
       </w:r>
       <w:r>
         <w:t xml:space="preserve">game pieces and </w:t>
@@ -1418,7 +1450,15 @@
         <w:t xml:space="preserve">interact with its surroundings. </w:t>
       </w:r>
       <w:r>
-        <w:t>With my subteam, I</w:t>
+        <w:t xml:space="preserve">With my </w:t>
+      </w:r>
+      <w:proofErr w:type="spellStart"/>
+      <w:r>
+        <w:t>subteam</w:t>
+      </w:r>
+      <w:proofErr w:type="spellEnd"/>
+      <w:r>
+        <w:t>, I</w:t>
       </w:r>
       <w:r>
         <w:t xml:space="preserve"> developed</w:t>
@@ -1433,10 +1473,26 @@
         <w:t xml:space="preserve"> and assemblies, </w:t>
       </w:r>
       <w:r>
-        <w:t>fabricated aluminum and steel parts</w:t>
-      </w:r>
-      <w:r>
-        <w:t xml:space="preserve">, and assembled the subsystem. I led this subteam of 8 people, using teamwork and collaboration skills to coordinate progress and solve problems along the way. In addition, I also worked on the team as a sponsorship lead, using networking and interpersonal skills to </w:t>
+        <w:t xml:space="preserve">fabricated </w:t>
+      </w:r>
+      <w:proofErr w:type="gramStart"/>
+      <w:r>
+        <w:t>aluminum</w:t>
+      </w:r>
+      <w:proofErr w:type="gramEnd"/>
+      <w:r>
+        <w:t xml:space="preserve"> and steel parts</w:t>
+      </w:r>
+      <w:r>
+        <w:t xml:space="preserve">, and assembled the subsystem. I led this </w:t>
+      </w:r>
+      <w:proofErr w:type="spellStart"/>
+      <w:r>
+        <w:t>subteam</w:t>
+      </w:r>
+      <w:proofErr w:type="spellEnd"/>
+      <w:r>
+        <w:t xml:space="preserve"> of 8 people, using teamwork and collaboration skills to coordinate progress and solve problems along the way. In addition, I also worked on the team as a sponsorship lead, using networking and interpersonal skills to </w:t>
       </w:r>
       <w:r>
         <w:t>attract and retain sponsors and funding for the team.</w:t>
@@ -1460,7 +1516,7 @@
       <w:r>
         <w:t xml:space="preserve">information: </w:t>
       </w:r>
-      <w:hyperlink r:id="rId15" w:history="1">
+      <w:hyperlink r:id="rId11" w:history="1">
         <w:r>
           <w:t>https://owenmoogk.github.io/projects/2702-2020</w:t>
         </w:r>
@@ -1546,7 +1602,7 @@
       <w:r>
         <w:t xml:space="preserve">Find it at: </w:t>
       </w:r>
-      <w:hyperlink r:id="rId16" w:history="1">
+      <w:hyperlink r:id="rId12" w:history="1">
         <w:r>
           <w:rPr>
             <w:rStyle w:val="Hyperlink"/>
@@ -1565,204 +1621,6 @@
     </w:sectPr>
   </w:body>
 </w:document>
-</file>
-
-<file path=word/comments.xml><?xml version="1.0" encoding="utf-8"?>
-<w:comments xmlns:wpc="http://schemas.microsoft.com/office/word/2010/wordprocessingCanvas" xmlns:cx="http://schemas.microsoft.com/office/drawing/2014/chartex" xmlns:cx1="http://schemas.microsoft.com/office/drawing/2015/9/8/chartex" xmlns:cx2="http://schemas.microsoft.com/office/drawing/2015/10/21/chartex" xmlns:cx3="http://schemas.microsoft.com/office/drawing/2016/5/9/chartex" xmlns:cx4="http://schemas.microsoft.com/office/drawing/2016/5/10/chartex" xmlns:cx5="http://schemas.microsoft.com/office/drawing/2016/5/11/chartex" xmlns:cx6="http://schemas.microsoft.com/office/drawing/2016/5/12/chartex" xmlns:cx7="http://schemas.microsoft.com/office/drawing/2016/5/13/chartex" xmlns:cx8="http://schemas.microsoft.com/office/drawing/2016/5/14/chartex" xmlns:mc="http://schemas.openxmlformats.org/markup-compatibility/2006" xmlns:aink="http://schemas.microsoft.com/office/drawing/2016/ink" xmlns:am3d="http://schemas.microsoft.com/office/drawing/2017/model3d" xmlns:o="urn:schemas-microsoft-com:office:office" xmlns:oel="http://schemas.microsoft.com/office/2019/extlst" xmlns:r="http://schemas.openxmlformats.org/officeDocument/2006/relationships" xmlns:m="http://schemas.openxmlformats.org/officeDocument/2006/math" xmlns:v="urn:schemas-microsoft-com:vml" xmlns:wp14="http://schemas.microsoft.com/office/word/2010/wordprocessingDrawing" xmlns:wp="http://schemas.openxmlformats.org/drawingml/2006/wordprocessingDrawing" xmlns:w10="urn:schemas-microsoft-com:office:word" xmlns:w="http://schemas.openxmlformats.org/wordprocessingml/2006/main" xmlns:w14="http://schemas.microsoft.com/office/word/2010/wordml" xmlns:w15="http://schemas.microsoft.com/office/word/2012/wordml" xmlns:w16cex="http://schemas.microsoft.com/office/word/2018/wordml/cex" xmlns:w16cid="http://schemas.microsoft.com/office/word/2016/wordml/cid" xmlns:w16="http://schemas.microsoft.com/office/word/2018/wordml" xmlns:w16sdtdh="http://schemas.microsoft.com/office/word/2020/wordml/sdtdatahash" xmlns:w16se="http://schemas.microsoft.com/office/word/2015/wordml/symex" xmlns:wpg="http://schemas.microsoft.com/office/word/2010/wordprocessingGroup" xmlns:wpi="http://schemas.microsoft.com/office/word/2010/wordprocessingInk" xmlns:wne="http://schemas.microsoft.com/office/word/2006/wordml" xmlns:wps="http://schemas.microsoft.com/office/word/2010/wordprocessingShape" mc:Ignorable="w14 w15 w16se w16cid w16 w16cex w16sdtdh wp14">
-  <w:comment w:id="0" w:author="Owen Moogk" w:date="2023-01-11T14:33:00Z" w:initials="OM">
-    <w:p>
-      <w:pPr>
-        <w:pStyle w:val="CommentText"/>
-      </w:pPr>
-      <w:r>
-        <w:rPr>
-          <w:rStyle w:val="CommentReference"/>
-        </w:rPr>
-        <w:annotationRef/>
-      </w:r>
-      <w:r>
-        <w:t>Change font</w:t>
-      </w:r>
-    </w:p>
-  </w:comment>
-  <w:comment w:id="1" w:author="Guest User" w:date="2023-01-11T14:11:00Z" w:initials="GU">
-    <w:p>
-      <w:r>
-        <w:t>i would suggest sticking to present tenseonly</w:t>
-      </w:r>
-      <w:r>
-        <w:annotationRef/>
-      </w:r>
-    </w:p>
-  </w:comment>
-  <w:comment w:id="2" w:author="Guest User" w:date="2023-01-11T14:11:00Z" w:initials="GU">
-    <w:p>
-      <w:r>
-        <w:t>Preset tense only*</w:t>
-      </w:r>
-      <w:r>
-        <w:annotationRef/>
-      </w:r>
-    </w:p>
-  </w:comment>
-  <w:comment w:id="3" w:author="Guest User" w:date="2023-01-11T14:12:00Z" w:initials="GU">
-    <w:p>
-      <w:pPr>
-        <w:pStyle w:val="CommentText"/>
-      </w:pPr>
-      <w:r>
-        <w:t>I don't understand what self-designed means</w:t>
-      </w:r>
-      <w:r>
-        <w:rPr>
-          <w:rStyle w:val="CommentReference"/>
-        </w:rPr>
-        <w:annotationRef/>
-      </w:r>
-    </w:p>
-  </w:comment>
-  <w:comment w:id="4" w:author="Guest User" w:date="2023-01-11T14:13:00Z" w:initials="GU">
-    <w:p>
-      <w:pPr>
-        <w:pStyle w:val="CommentText"/>
-      </w:pPr>
-      <w:r>
-        <w:t xml:space="preserve">sponsorships </w:t>
-      </w:r>
-      <w:r>
-        <w:rPr>
-          <w:rStyle w:val="CommentReference"/>
-        </w:rPr>
-        <w:annotationRef/>
-      </w:r>
-    </w:p>
-  </w:comment>
-  <w:comment w:id="5" w:author="Guest User" w:date="2023-01-11T14:14:00Z" w:initials="GU">
-    <w:p>
-      <w:pPr>
-        <w:pStyle w:val="CommentText"/>
-      </w:pPr>
-      <w:r>
-        <w:t>bad word</w:t>
-      </w:r>
-      <w:r>
-        <w:rPr>
-          <w:rStyle w:val="CommentReference"/>
-        </w:rPr>
-        <w:annotationRef/>
-      </w:r>
-    </w:p>
-  </w:comment>
-  <w:comment w:id="6" w:author="Guest User" w:date="2023-01-11T14:14:00Z" w:initials="GU">
-    <w:p>
-      <w:pPr>
-        <w:pStyle w:val="CommentText"/>
-      </w:pPr>
-      <w:r>
-        <w:t xml:space="preserve">too vague </w:t>
-      </w:r>
-      <w:r>
-        <w:rPr>
-          <w:rStyle w:val="CommentReference"/>
-        </w:rPr>
-        <w:annotationRef/>
-      </w:r>
-    </w:p>
-  </w:comment>
-  <w:comment w:id="7" w:author="Guest User" w:date="2023-01-11T14:15:00Z" w:initials="GU">
-    <w:p>
-      <w:pPr>
-        <w:pStyle w:val="CommentText"/>
-      </w:pPr>
-      <w:r>
-        <w:t>should be the first point in this section</w:t>
-      </w:r>
-      <w:r>
-        <w:rPr>
-          <w:rStyle w:val="CommentReference"/>
-        </w:rPr>
-        <w:annotationRef/>
-      </w:r>
-    </w:p>
-  </w:comment>
-  <w:comment w:id="8" w:author="Guest User" w:date="2023-01-11T14:15:00Z" w:initials="GU">
-    <w:p>
-      <w:pPr>
-        <w:pStyle w:val="CommentText"/>
-      </w:pPr>
-      <w:r>
-        <w:t>bruh it ain't farr</w:t>
-      </w:r>
-      <w:r>
-        <w:rPr>
-          <w:rStyle w:val="CommentReference"/>
-        </w:rPr>
-        <w:annotationRef/>
-      </w:r>
-    </w:p>
-  </w:comment>
-  <w:comment w:id="9" w:author="Guest User" w:date="2023-01-11T14:15:00Z" w:initials="GU">
-    <w:p>
-      <w:pPr>
-        <w:pStyle w:val="CommentText"/>
-      </w:pPr>
-      <w:r>
-        <w:t>fair*</w:t>
-      </w:r>
-      <w:r>
-        <w:rPr>
-          <w:rStyle w:val="CommentReference"/>
-        </w:rPr>
-        <w:annotationRef/>
-      </w:r>
-    </w:p>
-  </w:comment>
-</w:comments>
-</file>
-
-<file path=word/commentsExtended.xml><?xml version="1.0" encoding="utf-8"?>
-<w15:commentsEx xmlns:wpc="http://schemas.microsoft.com/office/word/2010/wordprocessingCanvas" xmlns:cx="http://schemas.microsoft.com/office/drawing/2014/chartex" xmlns:cx1="http://schemas.microsoft.com/office/drawing/2015/9/8/chartex" xmlns:cx2="http://schemas.microsoft.com/office/drawing/2015/10/21/chartex" xmlns:cx3="http://schemas.microsoft.com/office/drawing/2016/5/9/chartex" xmlns:cx4="http://schemas.microsoft.com/office/drawing/2016/5/10/chartex" xmlns:cx5="http://schemas.microsoft.com/office/drawing/2016/5/11/chartex" xmlns:cx6="http://schemas.microsoft.com/office/drawing/2016/5/12/chartex" xmlns:cx7="http://schemas.microsoft.com/office/drawing/2016/5/13/chartex" xmlns:cx8="http://schemas.microsoft.com/office/drawing/2016/5/14/chartex" xmlns:mc="http://schemas.openxmlformats.org/markup-compatibility/2006" xmlns:aink="http://schemas.microsoft.com/office/drawing/2016/ink" xmlns:am3d="http://schemas.microsoft.com/office/drawing/2017/model3d" xmlns:o="urn:schemas-microsoft-com:office:office" xmlns:oel="http://schemas.microsoft.com/office/2019/extlst" xmlns:r="http://schemas.openxmlformats.org/officeDocument/2006/relationships" xmlns:m="http://schemas.openxmlformats.org/officeDocument/2006/math" xmlns:v="urn:schemas-microsoft-com:vml" xmlns:wp14="http://schemas.microsoft.com/office/word/2010/wordprocessingDrawing" xmlns:wp="http://schemas.openxmlformats.org/drawingml/2006/wordprocessingDrawing" xmlns:w10="urn:schemas-microsoft-com:office:word" xmlns:w="http://schemas.openxmlformats.org/wordprocessingml/2006/main" xmlns:w14="http://schemas.microsoft.com/office/word/2010/wordml" xmlns:w15="http://schemas.microsoft.com/office/word/2012/wordml" xmlns:w16cex="http://schemas.microsoft.com/office/word/2018/wordml/cex" xmlns:w16cid="http://schemas.microsoft.com/office/word/2016/wordml/cid" xmlns:w16="http://schemas.microsoft.com/office/word/2018/wordml" xmlns:w16sdtdh="http://schemas.microsoft.com/office/word/2020/wordml/sdtdatahash" xmlns:w16se="http://schemas.microsoft.com/office/word/2015/wordml/symex" xmlns:wpg="http://schemas.microsoft.com/office/word/2010/wordprocessingGroup" xmlns:wpi="http://schemas.microsoft.com/office/word/2010/wordprocessingInk" xmlns:wne="http://schemas.microsoft.com/office/word/2006/wordml" xmlns:wps="http://schemas.microsoft.com/office/word/2010/wordprocessingShape" mc:Ignorable="w14 w15 w16se w16cid w16 w16cex w16sdtdh wp14">
-  <w15:commentEx w15:paraId="652BB85E" w15:done="0"/>
-  <w15:commentEx w15:paraId="64970D2C" w15:done="1"/>
-  <w15:commentEx w15:paraId="0D0D4FE0" w15:paraIdParent="64970D2C" w15:done="1"/>
-  <w15:commentEx w15:paraId="10FEDCF7" w15:done="1"/>
-  <w15:commentEx w15:paraId="32E87AA0" w15:done="1"/>
-  <w15:commentEx w15:paraId="74BA01E6" w15:done="0"/>
-  <w15:commentEx w15:paraId="70EA8A71" w15:done="0"/>
-  <w15:commentEx w15:paraId="730D7BD0" w15:done="1"/>
-  <w15:commentEx w15:paraId="27BBB7FA" w15:done="1"/>
-  <w15:commentEx w15:paraId="2B3B2963" w15:paraIdParent="27BBB7FA" w15:done="1"/>
-</w15:commentsEx>
-</file>
-
-<file path=word/commentsExtensible.xml><?xml version="1.0" encoding="utf-8"?>
-<w16cex:commentsExtensible xmlns:wpc="http://schemas.microsoft.com/office/word/2010/wordprocessingCanvas" xmlns:cx="http://schemas.microsoft.com/office/drawing/2014/chartex" xmlns:cx1="http://schemas.microsoft.com/office/drawing/2015/9/8/chartex" xmlns:cx2="http://schemas.microsoft.com/office/drawing/2015/10/21/chartex" xmlns:cx3="http://schemas.microsoft.com/office/drawing/2016/5/9/chartex" xmlns:cx4="http://schemas.microsoft.com/office/drawing/2016/5/10/chartex" xmlns:cx5="http://schemas.microsoft.com/office/drawing/2016/5/11/chartex" xmlns:cx6="http://schemas.microsoft.com/office/drawing/2016/5/12/chartex" xmlns:cx7="http://schemas.microsoft.com/office/drawing/2016/5/13/chartex" xmlns:cx8="http://schemas.microsoft.com/office/drawing/2016/5/14/chartex" xmlns:mc="http://schemas.openxmlformats.org/markup-compatibility/2006" xmlns:aink="http://schemas.microsoft.com/office/drawing/2016/ink" xmlns:am3d="http://schemas.microsoft.com/office/drawing/2017/model3d" xmlns:o="urn:schemas-microsoft-com:office:office" xmlns:oel="http://schemas.microsoft.com/office/2019/extlst" xmlns:r="http://schemas.openxmlformats.org/officeDocument/2006/relationships" xmlns:m="http://schemas.openxmlformats.org/officeDocument/2006/math" xmlns:v="urn:schemas-microsoft-com:vml" xmlns:wp14="http://schemas.microsoft.com/office/word/2010/wordprocessingDrawing" xmlns:wp="http://schemas.openxmlformats.org/drawingml/2006/wordprocessingDrawing" xmlns:w10="urn:schemas-microsoft-com:office:word" xmlns:w="http://schemas.openxmlformats.org/wordprocessingml/2006/main" xmlns:w14="http://schemas.microsoft.com/office/word/2010/wordml" xmlns:w15="http://schemas.microsoft.com/office/word/2012/wordml" xmlns:w16cex="http://schemas.microsoft.com/office/word/2018/wordml/cex" xmlns:w16cid="http://schemas.microsoft.com/office/word/2016/wordml/cid" xmlns:w16="http://schemas.microsoft.com/office/word/2018/wordml" xmlns:w16sdtdh="http://schemas.microsoft.com/office/word/2020/wordml/sdtdatahash" xmlns:w16se="http://schemas.microsoft.com/office/word/2015/wordml/symex" xmlns:wpg="http://schemas.microsoft.com/office/word/2010/wordprocessingGroup" xmlns:wpi="http://schemas.microsoft.com/office/word/2010/wordprocessingInk" xmlns:wne="http://schemas.microsoft.com/office/word/2006/wordml" xmlns:wps="http://schemas.microsoft.com/office/word/2010/wordprocessingShape" mc:Ignorable="w14 w15 w16se w16cid w16 w16cex w16sdtdh wp14">
-  <w16cex:commentExtensible w16cex:durableId="27694722" w16cex:dateUtc="2023-01-11T19:33:00Z"/>
-  <w16cex:commentExtensible w16cex:durableId="31F16191" w16cex:dateUtc="2023-01-11T19:11:00Z"/>
-  <w16cex:commentExtensible w16cex:durableId="76461C2F" w16cex:dateUtc="2023-01-11T19:11:00Z"/>
-  <w16cex:commentExtensible w16cex:durableId="192E89E9" w16cex:dateUtc="2023-01-11T19:12:00Z"/>
-  <w16cex:commentExtensible w16cex:durableId="23E8AD28" w16cex:dateUtc="2023-01-11T19:13:00Z"/>
-  <w16cex:commentExtensible w16cex:durableId="2728C3F7" w16cex:dateUtc="2023-01-11T19:14:00Z"/>
-  <w16cex:commentExtensible w16cex:durableId="412436AE" w16cex:dateUtc="2023-01-11T19:14:00Z"/>
-  <w16cex:commentExtensible w16cex:durableId="7CEFC962" w16cex:dateUtc="2023-01-11T19:15:00Z"/>
-  <w16cex:commentExtensible w16cex:durableId="0FB38621" w16cex:dateUtc="2023-01-11T19:15:00Z"/>
-  <w16cex:commentExtensible w16cex:durableId="5B93D14A" w16cex:dateUtc="2023-01-11T19:15:00Z"/>
-</w16cex:commentsExtensible>
-</file>
-
-<file path=word/commentsIds.xml><?xml version="1.0" encoding="utf-8"?>
-<w16cid:commentsIds xmlns:wpc="http://schemas.microsoft.com/office/word/2010/wordprocessingCanvas" xmlns:cx="http://schemas.microsoft.com/office/drawing/2014/chartex" xmlns:cx1="http://schemas.microsoft.com/office/drawing/2015/9/8/chartex" xmlns:cx2="http://schemas.microsoft.com/office/drawing/2015/10/21/chartex" xmlns:cx3="http://schemas.microsoft.com/office/drawing/2016/5/9/chartex" xmlns:cx4="http://schemas.microsoft.com/office/drawing/2016/5/10/chartex" xmlns:cx5="http://schemas.microsoft.com/office/drawing/2016/5/11/chartex" xmlns:cx6="http://schemas.microsoft.com/office/drawing/2016/5/12/chartex" xmlns:cx7="http://schemas.microsoft.com/office/drawing/2016/5/13/chartex" xmlns:cx8="http://schemas.microsoft.com/office/drawing/2016/5/14/chartex" xmlns:mc="http://schemas.openxmlformats.org/markup-compatibility/2006" xmlns:aink="http://schemas.microsoft.com/office/drawing/2016/ink" xmlns:am3d="http://schemas.microsoft.com/office/drawing/2017/model3d" xmlns:o="urn:schemas-microsoft-com:office:office" xmlns:oel="http://schemas.microsoft.com/office/2019/extlst" xmlns:r="http://schemas.openxmlformats.org/officeDocument/2006/relationships" xmlns:m="http://schemas.openxmlformats.org/officeDocument/2006/math" xmlns:v="urn:schemas-microsoft-com:vml" xmlns:wp14="http://schemas.microsoft.com/office/word/2010/wordprocessingDrawing" xmlns:wp="http://schemas.openxmlformats.org/drawingml/2006/wordprocessingDrawing" xmlns:w10="urn:schemas-microsoft-com:office:word" xmlns:w="http://schemas.openxmlformats.org/wordprocessingml/2006/main" xmlns:w14="http://schemas.microsoft.com/office/word/2010/wordml" xmlns:w15="http://schemas.microsoft.com/office/word/2012/wordml" xmlns:w16cex="http://schemas.microsoft.com/office/word/2018/wordml/cex" xmlns:w16cid="http://schemas.microsoft.com/office/word/2016/wordml/cid" xmlns:w16="http://schemas.microsoft.com/office/word/2018/wordml" xmlns:w16sdtdh="http://schemas.microsoft.com/office/word/2020/wordml/sdtdatahash" xmlns:w16se="http://schemas.microsoft.com/office/word/2015/wordml/symex" xmlns:wpg="http://schemas.microsoft.com/office/word/2010/wordprocessingGroup" xmlns:wpi="http://schemas.microsoft.com/office/word/2010/wordprocessingInk" xmlns:wne="http://schemas.microsoft.com/office/word/2006/wordml" xmlns:wps="http://schemas.microsoft.com/office/word/2010/wordprocessingShape" mc:Ignorable="w14 w15 w16se w16cid w16 w16cex w16sdtdh wp14">
-  <w16cid:commentId w16cid:paraId="652BB85E" w16cid:durableId="27694722"/>
-  <w16cid:commentId w16cid:paraId="64970D2C" w16cid:durableId="31F16191"/>
-  <w16cid:commentId w16cid:paraId="0D0D4FE0" w16cid:durableId="76461C2F"/>
-  <w16cid:commentId w16cid:paraId="10FEDCF7" w16cid:durableId="192E89E9"/>
-  <w16cid:commentId w16cid:paraId="32E87AA0" w16cid:durableId="23E8AD28"/>
-  <w16cid:commentId w16cid:paraId="74BA01E6" w16cid:durableId="2728C3F7"/>
-  <w16cid:commentId w16cid:paraId="70EA8A71" w16cid:durableId="412436AE"/>
-  <w16cid:commentId w16cid:paraId="730D7BD0" w16cid:durableId="7CEFC962"/>
-  <w16cid:commentId w16cid:paraId="27BBB7FA" w16cid:durableId="0FB38621"/>
-  <w16cid:commentId w16cid:paraId="2B3B2963" w16cid:durableId="5B93D14A"/>
-</w16cid:commentsIds>
 </file>
 
 <file path=word/numbering.xml><?xml version="1.0" encoding="utf-8"?>
@@ -2464,14 +2322,6 @@
     <w:abstractNumId w:val="3"/>
   </w:num>
 </w:numbering>
-</file>
-
-<file path=word/people.xml><?xml version="1.0" encoding="utf-8"?>
-<w15:people xmlns:wpc="http://schemas.microsoft.com/office/word/2010/wordprocessingCanvas" xmlns:cx="http://schemas.microsoft.com/office/drawing/2014/chartex" xmlns:cx1="http://schemas.microsoft.com/office/drawing/2015/9/8/chartex" xmlns:cx2="http://schemas.microsoft.com/office/drawing/2015/10/21/chartex" xmlns:cx3="http://schemas.microsoft.com/office/drawing/2016/5/9/chartex" xmlns:cx4="http://schemas.microsoft.com/office/drawing/2016/5/10/chartex" xmlns:cx5="http://schemas.microsoft.com/office/drawing/2016/5/11/chartex" xmlns:cx6="http://schemas.microsoft.com/office/drawing/2016/5/12/chartex" xmlns:cx7="http://schemas.microsoft.com/office/drawing/2016/5/13/chartex" xmlns:cx8="http://schemas.microsoft.com/office/drawing/2016/5/14/chartex" xmlns:mc="http://schemas.openxmlformats.org/markup-compatibility/2006" xmlns:aink="http://schemas.microsoft.com/office/drawing/2016/ink" xmlns:am3d="http://schemas.microsoft.com/office/drawing/2017/model3d" xmlns:o="urn:schemas-microsoft-com:office:office" xmlns:oel="http://schemas.microsoft.com/office/2019/extlst" xmlns:r="http://schemas.openxmlformats.org/officeDocument/2006/relationships" xmlns:m="http://schemas.openxmlformats.org/officeDocument/2006/math" xmlns:v="urn:schemas-microsoft-com:vml" xmlns:wp14="http://schemas.microsoft.com/office/word/2010/wordprocessingDrawing" xmlns:wp="http://schemas.openxmlformats.org/drawingml/2006/wordprocessingDrawing" xmlns:w10="urn:schemas-microsoft-com:office:word" xmlns:w="http://schemas.openxmlformats.org/wordprocessingml/2006/main" xmlns:w14="http://schemas.microsoft.com/office/word/2010/wordml" xmlns:w15="http://schemas.microsoft.com/office/word/2012/wordml" xmlns:w16cex="http://schemas.microsoft.com/office/word/2018/wordml/cex" xmlns:w16cid="http://schemas.microsoft.com/office/word/2016/wordml/cid" xmlns:w16="http://schemas.microsoft.com/office/word/2018/wordml" xmlns:w16sdtdh="http://schemas.microsoft.com/office/word/2020/wordml/sdtdatahash" xmlns:w16se="http://schemas.microsoft.com/office/word/2015/wordml/symex" xmlns:wpg="http://schemas.microsoft.com/office/word/2010/wordprocessingGroup" xmlns:wpi="http://schemas.microsoft.com/office/word/2010/wordprocessingInk" xmlns:wne="http://schemas.microsoft.com/office/word/2006/wordml" xmlns:wps="http://schemas.microsoft.com/office/word/2010/wordprocessingShape" mc:Ignorable="w14 w15 w16se w16cid w16 w16cex w16sdtdh wp14">
-  <w15:person w15:author="Owen Moogk">
-    <w15:presenceInfo w15:providerId="Windows Live" w15:userId="8d5aa9d9341f199a"/>
-  </w15:person>
-</w15:people>
 </file>
 
 <file path=word/styles.xml><?xml version="1.0" encoding="utf-8"?>

</xml_diff>